<commit_message>
Cambios en la BBDD
</commit_message>
<xml_diff>
--- a/Tablas.docx
+++ b/Tablas.docx
@@ -7,149 +7,11 @@
         <w:ind w:right="-1"/>
         <w:rPr>
           <w:rFonts w:cstheme="minorHAnsi"/>
+          <w:u w:val="single"/>
         </w:rPr>
       </w:pPr>
-      <w:r>
-        <w:rPr>
-          <w:rFonts w:cstheme="minorHAnsi"/>
-          <w:b/>
-          <w:noProof/>
-          <w:lang w:eastAsia="es-ES"/>
-        </w:rPr>
-        <mc:AlternateContent>
-          <mc:Choice Requires="wps">
-            <w:drawing>
-              <wp:anchor distT="0" distB="0" distL="114300" distR="114300" simplePos="0" relativeHeight="251803648" behindDoc="0" locked="0" layoutInCell="1" allowOverlap="1" wp14:anchorId="293A582A" wp14:editId="3E551B13">
-                <wp:simplePos x="0" y="0"/>
-                <wp:positionH relativeFrom="column">
-                  <wp:posOffset>424814</wp:posOffset>
-                </wp:positionH>
-                <wp:positionV relativeFrom="paragraph">
-                  <wp:posOffset>180975</wp:posOffset>
-                </wp:positionV>
-                <wp:extent cx="2352675" cy="1514475"/>
-                <wp:effectExtent l="38100" t="0" r="28575" b="47625"/>
-                <wp:wrapNone/>
-                <wp:docPr id="69" name="Conector recto de flecha 69"/>
-                <wp:cNvGraphicFramePr/>
-                <a:graphic xmlns:a="http://schemas.openxmlformats.org/drawingml/2006/main">
-                  <a:graphicData uri="http://schemas.microsoft.com/office/word/2010/wordprocessingShape">
-                    <wps:wsp>
-                      <wps:cNvCnPr/>
-                      <wps:spPr>
-                        <a:xfrm flipH="1">
-                          <a:off x="0" y="0"/>
-                          <a:ext cx="2352675" cy="1514475"/>
-                        </a:xfrm>
-                        <a:prstGeom prst="straightConnector1">
-                          <a:avLst/>
-                        </a:prstGeom>
-                        <a:ln>
-                          <a:tailEnd type="triangle"/>
-                        </a:ln>
-                      </wps:spPr>
-                      <wps:style>
-                        <a:lnRef idx="1">
-                          <a:schemeClr val="dk1"/>
-                        </a:lnRef>
-                        <a:fillRef idx="0">
-                          <a:schemeClr val="dk1"/>
-                        </a:fillRef>
-                        <a:effectRef idx="0">
-                          <a:schemeClr val="dk1"/>
-                        </a:effectRef>
-                        <a:fontRef idx="minor">
-                          <a:schemeClr val="tx1"/>
-                        </a:fontRef>
-                      </wps:style>
-                      <wps:bodyPr/>
-                    </wps:wsp>
-                  </a:graphicData>
-                </a:graphic>
-                <wp14:sizeRelH relativeFrom="margin">
-                  <wp14:pctWidth>0</wp14:pctWidth>
-                </wp14:sizeRelH>
-                <wp14:sizeRelV relativeFrom="margin">
-                  <wp14:pctHeight>0</wp14:pctHeight>
-                </wp14:sizeRelV>
-              </wp:anchor>
-            </w:drawing>
-          </mc:Choice>
-          <mc:Fallback>
-            <w:pict>
-              <v:shapetype w14:anchorId="19959ADC" id="_x0000_t32" coordsize="21600,21600" o:spt="32" o:oned="t" path="m,l21600,21600e" filled="f">
-                <v:path arrowok="t" fillok="f" o:connecttype="none"/>
-                <o:lock v:ext="edit" shapetype="t"/>
-              </v:shapetype>
-              <v:shape id="Conector recto de flecha 69" o:spid="_x0000_s1026" type="#_x0000_t32" style="position:absolute;margin-left:33.45pt;margin-top:14.25pt;width:185.25pt;height:119.25pt;flip:x;z-index:251803648;visibility:visible;mso-wrap-style:square;mso-width-percent:0;mso-height-percent:0;mso-wrap-distance-left:9pt;mso-wrap-distance-top:0;mso-wrap-distance-right:9pt;mso-wrap-distance-bottom:0;mso-position-horizontal:absolute;mso-position-horizontal-relative:text;mso-position-vertical:absolute;mso-position-vertical-relative:text;mso-width-percent:0;mso-height-percent:0;mso-width-relative:margin;mso-height-relative:margin" o:gfxdata="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" strokecolor="black [3200]" strokeweight=".5pt">
-                <v:stroke endarrow="block" joinstyle="miter"/>
-              </v:shape>
-            </w:pict>
-          </mc:Fallback>
-        </mc:AlternateContent>
-      </w:r>
-      <w:r>
-        <w:rPr>
-          <w:rFonts w:cstheme="minorHAnsi"/>
-          <w:b/>
-        </w:rPr>
-        <w:t>Empleado</w:t>
-      </w:r>
-      <w:r>
-        <w:rPr>
-          <w:rFonts w:cstheme="minorHAnsi"/>
-        </w:rPr>
-        <w:t xml:space="preserve"> (</w:t>
-      </w:r>
-      <w:r>
-        <w:rPr>
-          <w:rFonts w:cstheme="minorHAnsi"/>
-          <w:u w:val="single"/>
-        </w:rPr>
-        <w:t>DNI</w:t>
-      </w:r>
-      <w:r>
-        <w:rPr>
-          <w:rFonts w:cstheme="minorHAnsi"/>
-        </w:rPr>
-        <w:t xml:space="preserve">, nombre, apellidos, </w:t>
-      </w:r>
-      <w:r>
-        <w:rPr>
-          <w:rFonts w:cstheme="minorHAnsi"/>
-        </w:rPr>
-        <w:t>contraseña, NIF</w:t>
-      </w:r>
-      <w:r>
-        <w:rPr>
-          <w:rFonts w:cstheme="minorHAnsi"/>
-        </w:rPr>
-        <w:t>)</w:t>
-      </w:r>
-    </w:p>
-    <w:p>
-      <w:pPr>
-        <w:ind w:right="-1"/>
-        <w:rPr>
-          <w:rFonts w:cstheme="minorHAnsi"/>
-        </w:rPr>
-      </w:pPr>
-    </w:p>
-    <w:p>
-      <w:pPr>
-        <w:ind w:right="-1"/>
-        <w:rPr>
-          <w:rFonts w:cstheme="minorHAnsi"/>
-        </w:rPr>
-      </w:pPr>
-    </w:p>
-    <w:p>
-      <w:pPr>
-        <w:ind w:right="-1"/>
-        <w:rPr>
-          <w:rFonts w:cstheme="minorHAnsi"/>
-        </w:rPr>
-      </w:pPr>
+      <w:bookmarkStart w:id="0" w:name="_GoBack"/>
+      <w:bookmarkEnd w:id="0"/>
     </w:p>
     <w:p>
       <w:pPr>
@@ -460,7 +322,7 @@
               </wp:anchor>
             </w:drawing>
           </mc:Choice>
-          <mc:Fallback xmlns:cx1="http://schemas.microsoft.com/office/drawing/2015/9/8/chartex" xmlns:cx2="http://schemas.microsoft.com/office/drawing/2015/10/21/chartex" xmlns:cx3="http://schemas.microsoft.com/office/drawing/2016/5/9/chartex" xmlns:cx4="http://schemas.microsoft.com/office/drawing/2016/5/10/chartex" xmlns:cx5="http://schemas.microsoft.com/office/drawing/2016/5/11/chartex" xmlns:cx6="http://schemas.microsoft.com/office/drawing/2016/5/12/chartex" xmlns:cx7="http://schemas.microsoft.com/office/drawing/2016/5/13/chartex" xmlns:cx8="http://schemas.microsoft.com/office/drawing/2016/5/14/chartex" xmlns:aink="http://schemas.microsoft.com/office/drawing/2016/ink" xmlns:am3d="http://schemas.microsoft.com/office/drawing/2017/model3d" xmlns:w16cid="http://schemas.microsoft.com/office/word/2016/wordml/cid">
+          <mc:Fallback xmlns:w16cid="http://schemas.microsoft.com/office/word/2016/wordml/cid" xmlns:am3d="http://schemas.microsoft.com/office/drawing/2017/model3d" xmlns:aink="http://schemas.microsoft.com/office/drawing/2016/ink" xmlns:cx8="http://schemas.microsoft.com/office/drawing/2016/5/14/chartex" xmlns:cx7="http://schemas.microsoft.com/office/drawing/2016/5/13/chartex" xmlns:cx6="http://schemas.microsoft.com/office/drawing/2016/5/12/chartex" xmlns:cx5="http://schemas.microsoft.com/office/drawing/2016/5/11/chartex" xmlns:cx4="http://schemas.microsoft.com/office/drawing/2016/5/10/chartex" xmlns:cx3="http://schemas.microsoft.com/office/drawing/2016/5/9/chartex" xmlns:cx2="http://schemas.microsoft.com/office/drawing/2015/10/21/chartex" xmlns:cx1="http://schemas.microsoft.com/office/drawing/2015/9/8/chartex">
             <w:pict>
               <v:shape w14:anchorId="1680FED1" id="Conector recto de flecha 9" o:spid="_x0000_s1026" type="#_x0000_t32" style="position:absolute;margin-left:38.7pt;margin-top:15.25pt;width:180pt;height:32.25pt;flip:x y;z-index:251671552;visibility:visible;mso-wrap-style:square;mso-width-percent:0;mso-height-percent:0;mso-wrap-distance-left:9pt;mso-wrap-distance-top:0;mso-wrap-distance-right:9pt;mso-wrap-distance-bottom:0;mso-position-horizontal:absolute;mso-position-horizontal-relative:text;mso-position-vertical:absolute;mso-position-vertical-relative:text;mso-width-percent:0;mso-height-percent:0;mso-width-relative:margin;mso-height-relative:margin" o:gfxdata="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" strokecolor="black [3200]" strokeweight=".5pt">
                 <v:stroke endarrow="block" joinstyle="miter"/>
@@ -535,7 +397,7 @@
               </wp:anchor>
             </w:drawing>
           </mc:Choice>
-          <mc:Fallback xmlns:cx1="http://schemas.microsoft.com/office/drawing/2015/9/8/chartex" xmlns:cx2="http://schemas.microsoft.com/office/drawing/2015/10/21/chartex" xmlns:cx3="http://schemas.microsoft.com/office/drawing/2016/5/9/chartex" xmlns:cx4="http://schemas.microsoft.com/office/drawing/2016/5/10/chartex" xmlns:cx5="http://schemas.microsoft.com/office/drawing/2016/5/11/chartex" xmlns:cx6="http://schemas.microsoft.com/office/drawing/2016/5/12/chartex" xmlns:cx7="http://schemas.microsoft.com/office/drawing/2016/5/13/chartex" xmlns:cx8="http://schemas.microsoft.com/office/drawing/2016/5/14/chartex" xmlns:aink="http://schemas.microsoft.com/office/drawing/2016/ink" xmlns:am3d="http://schemas.microsoft.com/office/drawing/2017/model3d" xmlns:w16cid="http://schemas.microsoft.com/office/word/2016/wordml/cid">
+          <mc:Fallback xmlns:w16cid="http://schemas.microsoft.com/office/word/2016/wordml/cid" xmlns:am3d="http://schemas.microsoft.com/office/drawing/2017/model3d" xmlns:aink="http://schemas.microsoft.com/office/drawing/2016/ink" xmlns:cx8="http://schemas.microsoft.com/office/drawing/2016/5/14/chartex" xmlns:cx7="http://schemas.microsoft.com/office/drawing/2016/5/13/chartex" xmlns:cx6="http://schemas.microsoft.com/office/drawing/2016/5/12/chartex" xmlns:cx5="http://schemas.microsoft.com/office/drawing/2016/5/11/chartex" xmlns:cx4="http://schemas.microsoft.com/office/drawing/2016/5/10/chartex" xmlns:cx3="http://schemas.microsoft.com/office/drawing/2016/5/9/chartex" xmlns:cx2="http://schemas.microsoft.com/office/drawing/2015/10/21/chartex" xmlns:cx1="http://schemas.microsoft.com/office/drawing/2015/9/8/chartex">
             <w:pict>
               <v:shape w14:anchorId="47FA0506" id="Conector recto de flecha 13" o:spid="_x0000_s1026" type="#_x0000_t32" style="position:absolute;margin-left:-31.05pt;margin-top:16.2pt;width:60pt;height:20.25pt;flip:y;z-index:251679744;visibility:visible;mso-wrap-style:square;mso-width-percent:0;mso-height-percent:0;mso-wrap-distance-left:9pt;mso-wrap-distance-top:0;mso-wrap-distance-right:9pt;mso-wrap-distance-bottom:0;mso-position-horizontal:absolute;mso-position-horizontal-relative:text;mso-position-vertical:absolute;mso-position-vertical-relative:text;mso-width-percent:0;mso-height-percent:0;mso-width-relative:margin;mso-height-relative:margin" o:gfxdata="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" strokecolor="black [3200]" strokeweight=".5pt">
                 <v:stroke endarrow="block" joinstyle="miter"/>
@@ -640,7 +502,7 @@
               </wp:anchor>
             </w:drawing>
           </mc:Choice>
-          <mc:Fallback xmlns:cx1="http://schemas.microsoft.com/office/drawing/2015/9/8/chartex" xmlns:cx2="http://schemas.microsoft.com/office/drawing/2015/10/21/chartex" xmlns:cx3="http://schemas.microsoft.com/office/drawing/2016/5/9/chartex" xmlns:cx4="http://schemas.microsoft.com/office/drawing/2016/5/10/chartex" xmlns:cx5="http://schemas.microsoft.com/office/drawing/2016/5/11/chartex" xmlns:cx6="http://schemas.microsoft.com/office/drawing/2016/5/12/chartex" xmlns:cx7="http://schemas.microsoft.com/office/drawing/2016/5/13/chartex" xmlns:cx8="http://schemas.microsoft.com/office/drawing/2016/5/14/chartex" xmlns:aink="http://schemas.microsoft.com/office/drawing/2016/ink" xmlns:am3d="http://schemas.microsoft.com/office/drawing/2017/model3d" xmlns:w16cid="http://schemas.microsoft.com/office/word/2016/wordml/cid">
+          <mc:Fallback xmlns:w16cid="http://schemas.microsoft.com/office/word/2016/wordml/cid" xmlns:am3d="http://schemas.microsoft.com/office/drawing/2017/model3d" xmlns:aink="http://schemas.microsoft.com/office/drawing/2016/ink" xmlns:cx8="http://schemas.microsoft.com/office/drawing/2016/5/14/chartex" xmlns:cx7="http://schemas.microsoft.com/office/drawing/2016/5/13/chartex" xmlns:cx6="http://schemas.microsoft.com/office/drawing/2016/5/12/chartex" xmlns:cx5="http://schemas.microsoft.com/office/drawing/2016/5/11/chartex" xmlns:cx4="http://schemas.microsoft.com/office/drawing/2016/5/10/chartex" xmlns:cx3="http://schemas.microsoft.com/office/drawing/2016/5/9/chartex" xmlns:cx2="http://schemas.microsoft.com/office/drawing/2015/10/21/chartex" xmlns:cx1="http://schemas.microsoft.com/office/drawing/2015/9/8/chartex">
             <w:pict>
               <v:line w14:anchorId="6E3B399C" id="Conector recto 12" o:spid="_x0000_s1026" style="position:absolute;flip:y;z-index:251677696;visibility:visible;mso-wrap-style:square;mso-width-percent:0;mso-height-percent:0;mso-wrap-distance-left:9pt;mso-wrap-distance-top:0;mso-wrap-distance-right:9pt;mso-wrap-distance-bottom:0;mso-position-horizontal:absolute;mso-position-horizontal-relative:margin;mso-position-vertical:absolute;mso-position-vertical-relative:text;mso-width-percent:0;mso-height-percent:0;mso-width-relative:margin;mso-height-relative:margin" from="-32.55pt,12.45pt" to="-31.8pt,55.95pt" o:gfxdata="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" strokecolor="black [3200]" strokeweight=".5pt">
                 <v:stroke joinstyle="miter"/>
@@ -720,7 +582,7 @@
               </wp:anchor>
             </w:drawing>
           </mc:Choice>
-          <mc:Fallback xmlns:cx1="http://schemas.microsoft.com/office/drawing/2015/9/8/chartex" xmlns:cx2="http://schemas.microsoft.com/office/drawing/2015/10/21/chartex" xmlns:cx3="http://schemas.microsoft.com/office/drawing/2016/5/9/chartex" xmlns:cx4="http://schemas.microsoft.com/office/drawing/2016/5/10/chartex" xmlns:cx5="http://schemas.microsoft.com/office/drawing/2016/5/11/chartex" xmlns:cx6="http://schemas.microsoft.com/office/drawing/2016/5/12/chartex" xmlns:cx7="http://schemas.microsoft.com/office/drawing/2016/5/13/chartex" xmlns:cx8="http://schemas.microsoft.com/office/drawing/2016/5/14/chartex" xmlns:aink="http://schemas.microsoft.com/office/drawing/2016/ink" xmlns:am3d="http://schemas.microsoft.com/office/drawing/2017/model3d" xmlns:w16cid="http://schemas.microsoft.com/office/word/2016/wordml/cid">
+          <mc:Fallback xmlns:w16cid="http://schemas.microsoft.com/office/word/2016/wordml/cid" xmlns:am3d="http://schemas.microsoft.com/office/drawing/2017/model3d" xmlns:aink="http://schemas.microsoft.com/office/drawing/2016/ink" xmlns:cx8="http://schemas.microsoft.com/office/drawing/2016/5/14/chartex" xmlns:cx7="http://schemas.microsoft.com/office/drawing/2016/5/13/chartex" xmlns:cx6="http://schemas.microsoft.com/office/drawing/2016/5/12/chartex" xmlns:cx5="http://schemas.microsoft.com/office/drawing/2016/5/11/chartex" xmlns:cx4="http://schemas.microsoft.com/office/drawing/2016/5/10/chartex" xmlns:cx3="http://schemas.microsoft.com/office/drawing/2016/5/9/chartex" xmlns:cx2="http://schemas.microsoft.com/office/drawing/2015/10/21/chartex" xmlns:cx1="http://schemas.microsoft.com/office/drawing/2015/9/8/chartex">
             <w:pict>
               <v:line w14:anchorId="47CF38FE" id="Conector recto 40" o:spid="_x0000_s1026" style="position:absolute;flip:x;z-index:251732992;visibility:visible;mso-wrap-style:square;mso-width-percent:0;mso-height-percent:0;mso-wrap-distance-left:9pt;mso-wrap-distance-top:0;mso-wrap-distance-right:9pt;mso-wrap-distance-bottom:0;mso-position-horizontal:absolute;mso-position-horizontal-relative:text;mso-position-vertical:absolute;mso-position-vertical-relative:text;mso-width-percent:0;mso-height-percent:0;mso-width-relative:margin;mso-height-relative:margin" from="-58.15pt,26.65pt" to="-54.15pt,310.5pt" o:gfxdata="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" strokecolor="#5b9bd5 [3204]" strokeweight=".5pt">
                 <v:stroke joinstyle="miter"/>
@@ -795,7 +657,7 @@
               </wp:anchor>
             </w:drawing>
           </mc:Choice>
-          <mc:Fallback xmlns:cx1="http://schemas.microsoft.com/office/drawing/2015/9/8/chartex" xmlns:cx2="http://schemas.microsoft.com/office/drawing/2015/10/21/chartex" xmlns:cx3="http://schemas.microsoft.com/office/drawing/2016/5/9/chartex" xmlns:cx4="http://schemas.microsoft.com/office/drawing/2016/5/10/chartex" xmlns:cx5="http://schemas.microsoft.com/office/drawing/2016/5/11/chartex" xmlns:cx6="http://schemas.microsoft.com/office/drawing/2016/5/12/chartex" xmlns:cx7="http://schemas.microsoft.com/office/drawing/2016/5/13/chartex" xmlns:cx8="http://schemas.microsoft.com/office/drawing/2016/5/14/chartex" xmlns:aink="http://schemas.microsoft.com/office/drawing/2016/ink" xmlns:am3d="http://schemas.microsoft.com/office/drawing/2017/model3d" xmlns:w16cid="http://schemas.microsoft.com/office/word/2016/wordml/cid">
+          <mc:Fallback xmlns:w16cid="http://schemas.microsoft.com/office/word/2016/wordml/cid" xmlns:am3d="http://schemas.microsoft.com/office/drawing/2017/model3d" xmlns:aink="http://schemas.microsoft.com/office/drawing/2016/ink" xmlns:cx8="http://schemas.microsoft.com/office/drawing/2016/5/14/chartex" xmlns:cx7="http://schemas.microsoft.com/office/drawing/2016/5/13/chartex" xmlns:cx6="http://schemas.microsoft.com/office/drawing/2016/5/12/chartex" xmlns:cx5="http://schemas.microsoft.com/office/drawing/2016/5/11/chartex" xmlns:cx4="http://schemas.microsoft.com/office/drawing/2016/5/10/chartex" xmlns:cx3="http://schemas.microsoft.com/office/drawing/2016/5/9/chartex" xmlns:cx2="http://schemas.microsoft.com/office/drawing/2015/10/21/chartex" xmlns:cx1="http://schemas.microsoft.com/office/drawing/2015/9/8/chartex">
             <w:pict>
               <v:shape w14:anchorId="2538AC1E" id="Conector recto de flecha 60" o:spid="_x0000_s1026" type="#_x0000_t32" style="position:absolute;margin-left:98.7pt;margin-top:15.05pt;width:9.75pt;height:10.5pt;flip:x y;z-index:251766784;visibility:visible;mso-wrap-style:square;mso-width-percent:0;mso-height-percent:0;mso-wrap-distance-left:9pt;mso-wrap-distance-top:0;mso-wrap-distance-right:9pt;mso-wrap-distance-bottom:0;mso-position-horizontal:absolute;mso-position-horizontal-relative:text;mso-position-vertical:absolute;mso-position-vertical-relative:text;mso-width-percent:0;mso-height-percent:0;mso-width-relative:margin;mso-height-relative:margin" o:gfxdata="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" strokecolor="black [3200]" strokeweight=".5pt">
                 <v:stroke endarrow="block" joinstyle="miter"/>
@@ -866,7 +728,7 @@
               </wp:anchor>
             </w:drawing>
           </mc:Choice>
-          <mc:Fallback xmlns:cx1="http://schemas.microsoft.com/office/drawing/2015/9/8/chartex" xmlns:cx2="http://schemas.microsoft.com/office/drawing/2015/10/21/chartex" xmlns:cx3="http://schemas.microsoft.com/office/drawing/2016/5/9/chartex" xmlns:cx4="http://schemas.microsoft.com/office/drawing/2016/5/10/chartex" xmlns:cx5="http://schemas.microsoft.com/office/drawing/2016/5/11/chartex" xmlns:cx6="http://schemas.microsoft.com/office/drawing/2016/5/12/chartex" xmlns:cx7="http://schemas.microsoft.com/office/drawing/2016/5/13/chartex" xmlns:cx8="http://schemas.microsoft.com/office/drawing/2016/5/14/chartex" xmlns:aink="http://schemas.microsoft.com/office/drawing/2016/ink" xmlns:am3d="http://schemas.microsoft.com/office/drawing/2017/model3d" xmlns:w16cid="http://schemas.microsoft.com/office/word/2016/wordml/cid">
+          <mc:Fallback xmlns:w16cid="http://schemas.microsoft.com/office/word/2016/wordml/cid" xmlns:am3d="http://schemas.microsoft.com/office/drawing/2017/model3d" xmlns:aink="http://schemas.microsoft.com/office/drawing/2016/ink" xmlns:cx8="http://schemas.microsoft.com/office/drawing/2016/5/14/chartex" xmlns:cx7="http://schemas.microsoft.com/office/drawing/2016/5/13/chartex" xmlns:cx6="http://schemas.microsoft.com/office/drawing/2016/5/12/chartex" xmlns:cx5="http://schemas.microsoft.com/office/drawing/2016/5/11/chartex" xmlns:cx4="http://schemas.microsoft.com/office/drawing/2016/5/10/chartex" xmlns:cx3="http://schemas.microsoft.com/office/drawing/2016/5/9/chartex" xmlns:cx2="http://schemas.microsoft.com/office/drawing/2015/10/21/chartex" xmlns:cx1="http://schemas.microsoft.com/office/drawing/2015/9/8/chartex">
             <w:pict>
               <v:line w14:anchorId="4D4D1E1D" id="Conector recto 59" o:spid="_x0000_s1026" style="position:absolute;flip:y;z-index:251764736;visibility:visible;mso-wrap-style:square;mso-width-percent:0;mso-height-percent:0;mso-wrap-distance-left:9pt;mso-wrap-distance-top:0;mso-wrap-distance-right:9pt;mso-wrap-distance-bottom:0;mso-position-horizontal:absolute;mso-position-horizontal-relative:margin;mso-position-vertical:absolute;mso-position-vertical-relative:text;mso-width-percent:0;mso-height-percent:0;mso-width-relative:margin;mso-height-relative:margin" from="108.45pt,15.05pt" to="470.7pt,16.55pt" o:gfxdata="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" strokecolor="black [3200]" strokeweight=".5pt">
                 <v:stroke joinstyle="miter"/>
@@ -938,7 +800,7 @@
               </wp:anchor>
             </w:drawing>
           </mc:Choice>
-          <mc:Fallback xmlns:cx1="http://schemas.microsoft.com/office/drawing/2015/9/8/chartex" xmlns:cx2="http://schemas.microsoft.com/office/drawing/2015/10/21/chartex" xmlns:cx3="http://schemas.microsoft.com/office/drawing/2016/5/9/chartex" xmlns:cx4="http://schemas.microsoft.com/office/drawing/2016/5/10/chartex" xmlns:cx5="http://schemas.microsoft.com/office/drawing/2016/5/11/chartex" xmlns:cx6="http://schemas.microsoft.com/office/drawing/2016/5/12/chartex" xmlns:cx7="http://schemas.microsoft.com/office/drawing/2016/5/13/chartex" xmlns:cx8="http://schemas.microsoft.com/office/drawing/2016/5/14/chartex" xmlns:aink="http://schemas.microsoft.com/office/drawing/2016/ink" xmlns:am3d="http://schemas.microsoft.com/office/drawing/2017/model3d" xmlns:w16cid="http://schemas.microsoft.com/office/word/2016/wordml/cid">
+          <mc:Fallback xmlns:w16cid="http://schemas.microsoft.com/office/word/2016/wordml/cid" xmlns:am3d="http://schemas.microsoft.com/office/drawing/2017/model3d" xmlns:aink="http://schemas.microsoft.com/office/drawing/2016/ink" xmlns:cx8="http://schemas.microsoft.com/office/drawing/2016/5/14/chartex" xmlns:cx7="http://schemas.microsoft.com/office/drawing/2016/5/13/chartex" xmlns:cx6="http://schemas.microsoft.com/office/drawing/2016/5/12/chartex" xmlns:cx5="http://schemas.microsoft.com/office/drawing/2016/5/11/chartex" xmlns:cx4="http://schemas.microsoft.com/office/drawing/2016/5/10/chartex" xmlns:cx3="http://schemas.microsoft.com/office/drawing/2016/5/9/chartex" xmlns:cx2="http://schemas.microsoft.com/office/drawing/2015/10/21/chartex" xmlns:cx1="http://schemas.microsoft.com/office/drawing/2015/9/8/chartex">
             <w:pict>
               <v:line w14:anchorId="5C5114AC" id="Conector recto 58" o:spid="_x0000_s1026" style="position:absolute;flip:x y;z-index:251762688;visibility:visible;mso-wrap-style:square;mso-width-percent:0;mso-height-percent:0;mso-wrap-distance-left:9pt;mso-wrap-distance-top:0;mso-wrap-distance-right:9pt;mso-wrap-distance-bottom:0;mso-position-horizontal:absolute;mso-position-horizontal-relative:margin;mso-position-vertical:absolute;mso-position-vertical-relative:text;mso-width-percent:0;mso-height-percent:0;mso-width-relative:margin;mso-height-relative:margin" from="469.2pt,13.55pt" to="472.2pt,447.05pt" o:gfxdata="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" strokecolor="black [3200]" strokeweight=".5pt">
                 <v:stroke joinstyle="miter"/>
@@ -1010,7 +872,7 @@
               </wp:anchor>
             </w:drawing>
           </mc:Choice>
-          <mc:Fallback xmlns:cx1="http://schemas.microsoft.com/office/drawing/2015/9/8/chartex" xmlns:cx2="http://schemas.microsoft.com/office/drawing/2015/10/21/chartex" xmlns:cx3="http://schemas.microsoft.com/office/drawing/2016/5/9/chartex" xmlns:cx4="http://schemas.microsoft.com/office/drawing/2016/5/10/chartex" xmlns:cx5="http://schemas.microsoft.com/office/drawing/2016/5/11/chartex" xmlns:cx6="http://schemas.microsoft.com/office/drawing/2016/5/12/chartex" xmlns:cx7="http://schemas.microsoft.com/office/drawing/2016/5/13/chartex" xmlns:cx8="http://schemas.microsoft.com/office/drawing/2016/5/14/chartex" xmlns:aink="http://schemas.microsoft.com/office/drawing/2016/ink" xmlns:am3d="http://schemas.microsoft.com/office/drawing/2017/model3d" xmlns:w16cid="http://schemas.microsoft.com/office/word/2016/wordml/cid">
+          <mc:Fallback xmlns:w16cid="http://schemas.microsoft.com/office/word/2016/wordml/cid" xmlns:am3d="http://schemas.microsoft.com/office/drawing/2017/model3d" xmlns:aink="http://schemas.microsoft.com/office/drawing/2016/ink" xmlns:cx8="http://schemas.microsoft.com/office/drawing/2016/5/14/chartex" xmlns:cx7="http://schemas.microsoft.com/office/drawing/2016/5/13/chartex" xmlns:cx6="http://schemas.microsoft.com/office/drawing/2016/5/12/chartex" xmlns:cx5="http://schemas.microsoft.com/office/drawing/2016/5/11/chartex" xmlns:cx4="http://schemas.microsoft.com/office/drawing/2016/5/10/chartex" xmlns:cx3="http://schemas.microsoft.com/office/drawing/2016/5/9/chartex" xmlns:cx2="http://schemas.microsoft.com/office/drawing/2015/10/21/chartex" xmlns:cx1="http://schemas.microsoft.com/office/drawing/2015/9/8/chartex">
             <w:pict>
               <v:line w14:anchorId="0B55F006" id="Conector recto 47" o:spid="_x0000_s1026" style="position:absolute;flip:x y;z-index:251741184;visibility:visible;mso-wrap-style:square;mso-width-percent:0;mso-height-percent:0;mso-wrap-distance-left:9pt;mso-wrap-distance-top:0;mso-wrap-distance-right:9pt;mso-wrap-distance-bottom:0;mso-position-horizontal:absolute;mso-position-horizontal-relative:margin;mso-position-vertical:absolute;mso-position-vertical-relative:text;mso-width-percent:0;mso-height-percent:0;mso-width-relative:margin;mso-height-relative:margin" from="445.15pt,26.3pt" to="447.4pt,377.3pt" o:gfxdata="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" strokecolor="black [3200]" strokeweight=".5pt">
                 <v:stroke joinstyle="miter"/>
@@ -1082,7 +944,7 @@
               </wp:anchor>
             </w:drawing>
           </mc:Choice>
-          <mc:Fallback xmlns:cx1="http://schemas.microsoft.com/office/drawing/2015/9/8/chartex" xmlns:cx2="http://schemas.microsoft.com/office/drawing/2015/10/21/chartex" xmlns:cx3="http://schemas.microsoft.com/office/drawing/2016/5/9/chartex" xmlns:cx4="http://schemas.microsoft.com/office/drawing/2016/5/10/chartex" xmlns:cx5="http://schemas.microsoft.com/office/drawing/2016/5/11/chartex" xmlns:cx6="http://schemas.microsoft.com/office/drawing/2016/5/12/chartex" xmlns:cx7="http://schemas.microsoft.com/office/drawing/2016/5/13/chartex" xmlns:cx8="http://schemas.microsoft.com/office/drawing/2016/5/14/chartex" xmlns:aink="http://schemas.microsoft.com/office/drawing/2016/ink" xmlns:am3d="http://schemas.microsoft.com/office/drawing/2017/model3d" xmlns:w16cid="http://schemas.microsoft.com/office/word/2016/wordml/cid">
+          <mc:Fallback xmlns:w16cid="http://schemas.microsoft.com/office/word/2016/wordml/cid" xmlns:am3d="http://schemas.microsoft.com/office/drawing/2017/model3d" xmlns:aink="http://schemas.microsoft.com/office/drawing/2016/ink" xmlns:cx8="http://schemas.microsoft.com/office/drawing/2016/5/14/chartex" xmlns:cx7="http://schemas.microsoft.com/office/drawing/2016/5/13/chartex" xmlns:cx6="http://schemas.microsoft.com/office/drawing/2016/5/12/chartex" xmlns:cx5="http://schemas.microsoft.com/office/drawing/2016/5/11/chartex" xmlns:cx4="http://schemas.microsoft.com/office/drawing/2016/5/10/chartex" xmlns:cx3="http://schemas.microsoft.com/office/drawing/2016/5/9/chartex" xmlns:cx2="http://schemas.microsoft.com/office/drawing/2015/10/21/chartex" xmlns:cx1="http://schemas.microsoft.com/office/drawing/2015/9/8/chartex">
             <w:pict>
               <v:line w14:anchorId="0C4C594C" id="Conector recto 52" o:spid="_x0000_s1026" style="position:absolute;flip:x y;z-index:251751424;visibility:visible;mso-wrap-style:square;mso-width-percent:0;mso-height-percent:0;mso-wrap-distance-left:9pt;mso-wrap-distance-top:0;mso-wrap-distance-right:9pt;mso-wrap-distance-bottom:0;mso-position-horizontal:absolute;mso-position-horizontal-relative:margin;mso-position-vertical:absolute;mso-position-vertical-relative:text;mso-width-percent:0;mso-height-percent:0;mso-width-relative:margin;mso-height-relative:margin" from="462.45pt,21.8pt" to="464.7pt,402.05pt" o:gfxdata="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" strokecolor="black [3200]" strokeweight=".5pt">
                 <v:stroke joinstyle="miter"/>
@@ -1154,7 +1016,7 @@
               </wp:anchor>
             </w:drawing>
           </mc:Choice>
-          <mc:Fallback xmlns:cx1="http://schemas.microsoft.com/office/drawing/2015/9/8/chartex" xmlns:cx2="http://schemas.microsoft.com/office/drawing/2015/10/21/chartex" xmlns:cx3="http://schemas.microsoft.com/office/drawing/2016/5/9/chartex" xmlns:cx4="http://schemas.microsoft.com/office/drawing/2016/5/10/chartex" xmlns:cx5="http://schemas.microsoft.com/office/drawing/2016/5/11/chartex" xmlns:cx6="http://schemas.microsoft.com/office/drawing/2016/5/12/chartex" xmlns:cx7="http://schemas.microsoft.com/office/drawing/2016/5/13/chartex" xmlns:cx8="http://schemas.microsoft.com/office/drawing/2016/5/14/chartex" xmlns:aink="http://schemas.microsoft.com/office/drawing/2016/ink" xmlns:am3d="http://schemas.microsoft.com/office/drawing/2017/model3d" xmlns:w16cid="http://schemas.microsoft.com/office/word/2016/wordml/cid">
+          <mc:Fallback xmlns:w16cid="http://schemas.microsoft.com/office/word/2016/wordml/cid" xmlns:am3d="http://schemas.microsoft.com/office/drawing/2017/model3d" xmlns:aink="http://schemas.microsoft.com/office/drawing/2016/ink" xmlns:cx8="http://schemas.microsoft.com/office/drawing/2016/5/14/chartex" xmlns:cx7="http://schemas.microsoft.com/office/drawing/2016/5/13/chartex" xmlns:cx6="http://schemas.microsoft.com/office/drawing/2016/5/12/chartex" xmlns:cx5="http://schemas.microsoft.com/office/drawing/2016/5/11/chartex" xmlns:cx4="http://schemas.microsoft.com/office/drawing/2016/5/10/chartex" xmlns:cx3="http://schemas.microsoft.com/office/drawing/2016/5/9/chartex" xmlns:cx2="http://schemas.microsoft.com/office/drawing/2015/10/21/chartex" xmlns:cx1="http://schemas.microsoft.com/office/drawing/2015/9/8/chartex">
             <w:pict>
               <v:line w14:anchorId="751C1C5B" id="Conector recto 53" o:spid="_x0000_s1026" style="position:absolute;flip:y;z-index:251753472;visibility:visible;mso-wrap-style:square;mso-width-percent:0;mso-height-percent:0;mso-wrap-distance-left:9pt;mso-wrap-distance-top:0;mso-wrap-distance-right:9pt;mso-wrap-distance-bottom:0;mso-position-horizontal:absolute;mso-position-horizontal-relative:margin;mso-position-vertical:absolute;mso-position-vertical-relative:text;mso-width-percent:0;mso-height-percent:0;mso-width-relative:margin;mso-height-relative:margin" from="107.25pt,21.7pt" to="463.5pt,23.95pt" o:gfxdata="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" strokecolor="black [3200]" strokeweight=".5pt">
                 <v:stroke joinstyle="miter"/>
@@ -1230,7 +1092,7 @@
               </wp:anchor>
             </w:drawing>
           </mc:Choice>
-          <mc:Fallback xmlns:cx1="http://schemas.microsoft.com/office/drawing/2015/9/8/chartex" xmlns:cx2="http://schemas.microsoft.com/office/drawing/2015/10/21/chartex" xmlns:cx3="http://schemas.microsoft.com/office/drawing/2016/5/9/chartex" xmlns:cx4="http://schemas.microsoft.com/office/drawing/2016/5/10/chartex" xmlns:cx5="http://schemas.microsoft.com/office/drawing/2016/5/11/chartex" xmlns:cx6="http://schemas.microsoft.com/office/drawing/2016/5/12/chartex" xmlns:cx7="http://schemas.microsoft.com/office/drawing/2016/5/13/chartex" xmlns:cx8="http://schemas.microsoft.com/office/drawing/2016/5/14/chartex" xmlns:aink="http://schemas.microsoft.com/office/drawing/2016/ink" xmlns:am3d="http://schemas.microsoft.com/office/drawing/2017/model3d" xmlns:w16cid="http://schemas.microsoft.com/office/word/2016/wordml/cid">
+          <mc:Fallback xmlns:w16cid="http://schemas.microsoft.com/office/word/2016/wordml/cid" xmlns:am3d="http://schemas.microsoft.com/office/drawing/2017/model3d" xmlns:aink="http://schemas.microsoft.com/office/drawing/2016/ink" xmlns:cx8="http://schemas.microsoft.com/office/drawing/2016/5/14/chartex" xmlns:cx7="http://schemas.microsoft.com/office/drawing/2016/5/13/chartex" xmlns:cx6="http://schemas.microsoft.com/office/drawing/2016/5/12/chartex" xmlns:cx5="http://schemas.microsoft.com/office/drawing/2016/5/11/chartex" xmlns:cx4="http://schemas.microsoft.com/office/drawing/2016/5/10/chartex" xmlns:cx3="http://schemas.microsoft.com/office/drawing/2016/5/9/chartex" xmlns:cx2="http://schemas.microsoft.com/office/drawing/2015/10/21/chartex" xmlns:cx1="http://schemas.microsoft.com/office/drawing/2015/9/8/chartex">
             <w:pict>
               <v:shape w14:anchorId="3B61763A" id="Conector recto de flecha 54" o:spid="_x0000_s1026" type="#_x0000_t32" style="position:absolute;margin-left:100.2pt;margin-top:11.7pt;width:10.5pt;height:6pt;flip:x y;z-index:251755520;visibility:visible;mso-wrap-style:square;mso-width-percent:0;mso-height-percent:0;mso-wrap-distance-left:9pt;mso-wrap-distance-top:0;mso-wrap-distance-right:9pt;mso-wrap-distance-bottom:0;mso-position-horizontal:absolute;mso-position-horizontal-relative:text;mso-position-vertical:absolute;mso-position-vertical-relative:text;mso-width-percent:0;mso-height-percent:0;mso-width-relative:margin;mso-height-relative:margin" o:gfxdata="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" strokecolor="black [3200]" strokeweight=".5pt">
                 <v:stroke endarrow="block" joinstyle="miter"/>
@@ -1305,7 +1167,7 @@
               </wp:anchor>
             </w:drawing>
           </mc:Choice>
-          <mc:Fallback xmlns:cx1="http://schemas.microsoft.com/office/drawing/2015/9/8/chartex" xmlns:cx2="http://schemas.microsoft.com/office/drawing/2015/10/21/chartex" xmlns:cx3="http://schemas.microsoft.com/office/drawing/2016/5/9/chartex" xmlns:cx4="http://schemas.microsoft.com/office/drawing/2016/5/10/chartex" xmlns:cx5="http://schemas.microsoft.com/office/drawing/2016/5/11/chartex" xmlns:cx6="http://schemas.microsoft.com/office/drawing/2016/5/12/chartex" xmlns:cx7="http://schemas.microsoft.com/office/drawing/2016/5/13/chartex" xmlns:cx8="http://schemas.microsoft.com/office/drawing/2016/5/14/chartex" xmlns:aink="http://schemas.microsoft.com/office/drawing/2016/ink" xmlns:am3d="http://schemas.microsoft.com/office/drawing/2017/model3d" xmlns:w16cid="http://schemas.microsoft.com/office/word/2016/wordml/cid">
+          <mc:Fallback xmlns:w16cid="http://schemas.microsoft.com/office/word/2016/wordml/cid" xmlns:am3d="http://schemas.microsoft.com/office/drawing/2017/model3d" xmlns:aink="http://schemas.microsoft.com/office/drawing/2016/ink" xmlns:cx8="http://schemas.microsoft.com/office/drawing/2016/5/14/chartex" xmlns:cx7="http://schemas.microsoft.com/office/drawing/2016/5/13/chartex" xmlns:cx6="http://schemas.microsoft.com/office/drawing/2016/5/12/chartex" xmlns:cx5="http://schemas.microsoft.com/office/drawing/2016/5/11/chartex" xmlns:cx4="http://schemas.microsoft.com/office/drawing/2016/5/10/chartex" xmlns:cx3="http://schemas.microsoft.com/office/drawing/2016/5/9/chartex" xmlns:cx2="http://schemas.microsoft.com/office/drawing/2015/10/21/chartex" xmlns:cx1="http://schemas.microsoft.com/office/drawing/2015/9/8/chartex">
             <w:pict>
               <v:shape w14:anchorId="1761885B" id="Conector recto de flecha 49" o:spid="_x0000_s1026" type="#_x0000_t32" style="position:absolute;margin-left:90.4pt;margin-top:12.4pt;width:3.55pt;height:15.75pt;flip:x y;z-index:251745280;visibility:visible;mso-wrap-style:square;mso-width-percent:0;mso-height-percent:0;mso-wrap-distance-left:9pt;mso-wrap-distance-top:0;mso-wrap-distance-right:9pt;mso-wrap-distance-bottom:0;mso-position-horizontal:absolute;mso-position-horizontal-relative:text;mso-position-vertical:absolute;mso-position-vertical-relative:text;mso-width-percent:0;mso-height-percent:0;mso-width-relative:margin;mso-height-relative:margin" o:gfxdata="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" strokecolor="black [3200]" strokeweight=".5pt">
                 <v:stroke endarrow="block" joinstyle="miter"/>
@@ -1379,7 +1241,7 @@
               </wp:anchor>
             </w:drawing>
           </mc:Choice>
-          <mc:Fallback xmlns:cx1="http://schemas.microsoft.com/office/drawing/2015/9/8/chartex" xmlns:cx2="http://schemas.microsoft.com/office/drawing/2015/10/21/chartex" xmlns:cx3="http://schemas.microsoft.com/office/drawing/2016/5/9/chartex" xmlns:cx4="http://schemas.microsoft.com/office/drawing/2016/5/10/chartex" xmlns:cx5="http://schemas.microsoft.com/office/drawing/2016/5/11/chartex" xmlns:cx6="http://schemas.microsoft.com/office/drawing/2016/5/12/chartex" xmlns:cx7="http://schemas.microsoft.com/office/drawing/2016/5/13/chartex" xmlns:cx8="http://schemas.microsoft.com/office/drawing/2016/5/14/chartex" xmlns:aink="http://schemas.microsoft.com/office/drawing/2016/ink" xmlns:am3d="http://schemas.microsoft.com/office/drawing/2017/model3d" xmlns:w16cid="http://schemas.microsoft.com/office/word/2016/wordml/cid">
+          <mc:Fallback xmlns:w16cid="http://schemas.microsoft.com/office/word/2016/wordml/cid" xmlns:am3d="http://schemas.microsoft.com/office/drawing/2017/model3d" xmlns:aink="http://schemas.microsoft.com/office/drawing/2016/ink" xmlns:cx8="http://schemas.microsoft.com/office/drawing/2016/5/14/chartex" xmlns:cx7="http://schemas.microsoft.com/office/drawing/2016/5/13/chartex" xmlns:cx6="http://schemas.microsoft.com/office/drawing/2016/5/12/chartex" xmlns:cx5="http://schemas.microsoft.com/office/drawing/2016/5/11/chartex" xmlns:cx4="http://schemas.microsoft.com/office/drawing/2016/5/10/chartex" xmlns:cx3="http://schemas.microsoft.com/office/drawing/2016/5/9/chartex" xmlns:cx2="http://schemas.microsoft.com/office/drawing/2015/10/21/chartex" xmlns:cx1="http://schemas.microsoft.com/office/drawing/2015/9/8/chartex">
             <w:pict>
               <v:shape w14:anchorId="5BEF7905" id="Conector recto de flecha 42" o:spid="_x0000_s1026" type="#_x0000_t32" style="position:absolute;margin-left:56.7pt;margin-top:10.2pt;width:7.5pt;height:17.25pt;flip:y;z-index:251735040;visibility:visible;mso-wrap-style:square;mso-width-percent:0;mso-height-percent:0;mso-wrap-distance-left:9pt;mso-wrap-distance-top:0;mso-wrap-distance-right:9pt;mso-wrap-distance-bottom:0;mso-position-horizontal:absolute;mso-position-horizontal-relative:text;mso-position-vertical:absolute;mso-position-vertical-relative:text;mso-width-percent:0;mso-height-percent:0;mso-width-relative:margin;mso-height-relative:margin" o:gfxdata="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" strokecolor="#5b9bd5 [3204]" strokeweight=".5pt">
                 <v:stroke endarrow="block" joinstyle="miter"/>
@@ -1450,7 +1312,7 @@
               </wp:anchor>
             </w:drawing>
           </mc:Choice>
-          <mc:Fallback xmlns:cx1="http://schemas.microsoft.com/office/drawing/2015/9/8/chartex" xmlns:cx2="http://schemas.microsoft.com/office/drawing/2015/10/21/chartex" xmlns:cx3="http://schemas.microsoft.com/office/drawing/2016/5/9/chartex" xmlns:cx4="http://schemas.microsoft.com/office/drawing/2016/5/10/chartex" xmlns:cx5="http://schemas.microsoft.com/office/drawing/2016/5/11/chartex" xmlns:cx6="http://schemas.microsoft.com/office/drawing/2016/5/12/chartex" xmlns:cx7="http://schemas.microsoft.com/office/drawing/2016/5/13/chartex" xmlns:cx8="http://schemas.microsoft.com/office/drawing/2016/5/14/chartex" xmlns:aink="http://schemas.microsoft.com/office/drawing/2016/ink" xmlns:am3d="http://schemas.microsoft.com/office/drawing/2017/model3d" xmlns:w16cid="http://schemas.microsoft.com/office/word/2016/wordml/cid">
+          <mc:Fallback xmlns:w16cid="http://schemas.microsoft.com/office/word/2016/wordml/cid" xmlns:am3d="http://schemas.microsoft.com/office/drawing/2017/model3d" xmlns:aink="http://schemas.microsoft.com/office/drawing/2016/ink" xmlns:cx8="http://schemas.microsoft.com/office/drawing/2016/5/14/chartex" xmlns:cx7="http://schemas.microsoft.com/office/drawing/2016/5/13/chartex" xmlns:cx6="http://schemas.microsoft.com/office/drawing/2016/5/12/chartex" xmlns:cx5="http://schemas.microsoft.com/office/drawing/2016/5/11/chartex" xmlns:cx4="http://schemas.microsoft.com/office/drawing/2016/5/10/chartex" xmlns:cx3="http://schemas.microsoft.com/office/drawing/2016/5/9/chartex" xmlns:cx2="http://schemas.microsoft.com/office/drawing/2015/10/21/chartex" xmlns:cx1="http://schemas.microsoft.com/office/drawing/2015/9/8/chartex">
             <w:pict>
               <v:line w14:anchorId="15EB3D98" id="Conector recto 41" o:spid="_x0000_s1026" style="position:absolute;flip:x;z-index:251734016;visibility:visible;mso-wrap-style:square;mso-width-percent:0;mso-height-percent:0;mso-wrap-distance-left:9pt;mso-wrap-distance-top:0;mso-wrap-distance-right:9pt;mso-wrap-distance-bottom:0;mso-position-horizontal:absolute;mso-position-horizontal-relative:text;mso-position-vertical:absolute;mso-position-vertical-relative:text;mso-width-percent:0;mso-height-percent:0;mso-width-relative:margin;mso-height-relative:margin" from="-54.3pt,25.95pt" to="58.95pt,27.45pt" o:gfxdata="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" strokecolor="#5b9bd5 [3204]" strokeweight=".5pt">
                 <v:stroke joinstyle="miter"/>
@@ -1525,7 +1387,7 @@
               </wp:anchor>
             </w:drawing>
           </mc:Choice>
-          <mc:Fallback xmlns:cx1="http://schemas.microsoft.com/office/drawing/2015/9/8/chartex" xmlns:cx2="http://schemas.microsoft.com/office/drawing/2015/10/21/chartex" xmlns:cx3="http://schemas.microsoft.com/office/drawing/2016/5/9/chartex" xmlns:cx4="http://schemas.microsoft.com/office/drawing/2016/5/10/chartex" xmlns:cx5="http://schemas.microsoft.com/office/drawing/2016/5/11/chartex" xmlns:cx6="http://schemas.microsoft.com/office/drawing/2016/5/12/chartex" xmlns:cx7="http://schemas.microsoft.com/office/drawing/2016/5/13/chartex" xmlns:cx8="http://schemas.microsoft.com/office/drawing/2016/5/14/chartex" xmlns:aink="http://schemas.microsoft.com/office/drawing/2016/ink" xmlns:am3d="http://schemas.microsoft.com/office/drawing/2017/model3d" xmlns:w16cid="http://schemas.microsoft.com/office/word/2016/wordml/cid">
+          <mc:Fallback xmlns:w16cid="http://schemas.microsoft.com/office/word/2016/wordml/cid" xmlns:am3d="http://schemas.microsoft.com/office/drawing/2017/model3d" xmlns:aink="http://schemas.microsoft.com/office/drawing/2016/ink" xmlns:cx8="http://schemas.microsoft.com/office/drawing/2016/5/14/chartex" xmlns:cx7="http://schemas.microsoft.com/office/drawing/2016/5/13/chartex" xmlns:cx6="http://schemas.microsoft.com/office/drawing/2016/5/12/chartex" xmlns:cx5="http://schemas.microsoft.com/office/drawing/2016/5/11/chartex" xmlns:cx4="http://schemas.microsoft.com/office/drawing/2016/5/10/chartex" xmlns:cx3="http://schemas.microsoft.com/office/drawing/2016/5/9/chartex" xmlns:cx2="http://schemas.microsoft.com/office/drawing/2015/10/21/chartex" xmlns:cx1="http://schemas.microsoft.com/office/drawing/2015/9/8/chartex">
             <w:pict>
               <v:shape w14:anchorId="5316C3A0" id="Conector recto de flecha 28" o:spid="_x0000_s1026" type="#_x0000_t32" style="position:absolute;margin-left:79.35pt;margin-top:13.9pt;width:3.6pt;height:23.25pt;flip:x y;z-index:251710464;visibility:visible;mso-wrap-style:square;mso-width-percent:0;mso-height-percent:0;mso-wrap-distance-left:9pt;mso-wrap-distance-top:0;mso-wrap-distance-right:9pt;mso-wrap-distance-bottom:0;mso-position-horizontal:absolute;mso-position-horizontal-relative:text;mso-position-vertical:absolute;mso-position-vertical-relative:text;mso-width-percent:0;mso-height-percent:0;mso-width-relative:margin;mso-height-relative:margin" o:gfxdata="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" strokecolor="black [3200]" strokeweight=".5pt">
                 <v:stroke endarrow="block" joinstyle="miter"/>
@@ -1639,7 +1501,7 @@
               </wp:anchor>
             </w:drawing>
           </mc:Choice>
-          <mc:Fallback xmlns:cx1="http://schemas.microsoft.com/office/drawing/2015/9/8/chartex" xmlns:cx2="http://schemas.microsoft.com/office/drawing/2015/10/21/chartex" xmlns:cx3="http://schemas.microsoft.com/office/drawing/2016/5/9/chartex" xmlns:cx4="http://schemas.microsoft.com/office/drawing/2016/5/10/chartex" xmlns:cx5="http://schemas.microsoft.com/office/drawing/2016/5/11/chartex" xmlns:cx6="http://schemas.microsoft.com/office/drawing/2016/5/12/chartex" xmlns:cx7="http://schemas.microsoft.com/office/drawing/2016/5/13/chartex" xmlns:cx8="http://schemas.microsoft.com/office/drawing/2016/5/14/chartex" xmlns:aink="http://schemas.microsoft.com/office/drawing/2016/ink" xmlns:am3d="http://schemas.microsoft.com/office/drawing/2017/model3d" xmlns:w16cid="http://schemas.microsoft.com/office/word/2016/wordml/cid">
+          <mc:Fallback xmlns:w16cid="http://schemas.microsoft.com/office/word/2016/wordml/cid" xmlns:am3d="http://schemas.microsoft.com/office/drawing/2017/model3d" xmlns:aink="http://schemas.microsoft.com/office/drawing/2016/ink" xmlns:cx8="http://schemas.microsoft.com/office/drawing/2016/5/14/chartex" xmlns:cx7="http://schemas.microsoft.com/office/drawing/2016/5/13/chartex" xmlns:cx6="http://schemas.microsoft.com/office/drawing/2016/5/12/chartex" xmlns:cx5="http://schemas.microsoft.com/office/drawing/2016/5/11/chartex" xmlns:cx4="http://schemas.microsoft.com/office/drawing/2016/5/10/chartex" xmlns:cx3="http://schemas.microsoft.com/office/drawing/2016/5/9/chartex" xmlns:cx2="http://schemas.microsoft.com/office/drawing/2015/10/21/chartex" xmlns:cx1="http://schemas.microsoft.com/office/drawing/2015/9/8/chartex">
             <w:pict>
               <v:line w14:anchorId="03C187AE" id="Conector recto 48" o:spid="_x0000_s1026" style="position:absolute;flip:y;z-index:251743232;visibility:visible;mso-wrap-style:square;mso-width-percent:0;mso-height-percent:0;mso-wrap-distance-left:9pt;mso-wrap-distance-top:0;mso-wrap-distance-right:9pt;mso-wrap-distance-bottom:0;mso-position-horizontal:absolute;mso-position-horizontal-relative:margin;mso-position-vertical:absolute;mso-position-vertical-relative:text;mso-width-percent:0;mso-height-percent:0;mso-width-relative:margin;mso-height-relative:margin" from="92.7pt,4.4pt" to="448.95pt,6.65pt" o:gfxdata="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" strokecolor="black [3200]" strokeweight=".5pt">
                 <v:stroke joinstyle="miter"/>
@@ -1711,7 +1573,7 @@
               </wp:anchor>
             </w:drawing>
           </mc:Choice>
-          <mc:Fallback xmlns:cx1="http://schemas.microsoft.com/office/drawing/2015/9/8/chartex" xmlns:cx2="http://schemas.microsoft.com/office/drawing/2015/10/21/chartex" xmlns:cx3="http://schemas.microsoft.com/office/drawing/2016/5/9/chartex" xmlns:cx4="http://schemas.microsoft.com/office/drawing/2016/5/10/chartex" xmlns:cx5="http://schemas.microsoft.com/office/drawing/2016/5/11/chartex" xmlns:cx6="http://schemas.microsoft.com/office/drawing/2016/5/12/chartex" xmlns:cx7="http://schemas.microsoft.com/office/drawing/2016/5/13/chartex" xmlns:cx8="http://schemas.microsoft.com/office/drawing/2016/5/14/chartex" xmlns:aink="http://schemas.microsoft.com/office/drawing/2016/ink" xmlns:am3d="http://schemas.microsoft.com/office/drawing/2017/model3d" xmlns:w16cid="http://schemas.microsoft.com/office/word/2016/wordml/cid">
+          <mc:Fallback xmlns:w16cid="http://schemas.microsoft.com/office/word/2016/wordml/cid" xmlns:am3d="http://schemas.microsoft.com/office/drawing/2017/model3d" xmlns:aink="http://schemas.microsoft.com/office/drawing/2016/ink" xmlns:cx8="http://schemas.microsoft.com/office/drawing/2016/5/14/chartex" xmlns:cx7="http://schemas.microsoft.com/office/drawing/2016/5/13/chartex" xmlns:cx6="http://schemas.microsoft.com/office/drawing/2016/5/12/chartex" xmlns:cx5="http://schemas.microsoft.com/office/drawing/2016/5/11/chartex" xmlns:cx4="http://schemas.microsoft.com/office/drawing/2016/5/10/chartex" xmlns:cx3="http://schemas.microsoft.com/office/drawing/2016/5/9/chartex" xmlns:cx2="http://schemas.microsoft.com/office/drawing/2015/10/21/chartex" xmlns:cx1="http://schemas.microsoft.com/office/drawing/2015/9/8/chartex">
             <w:pict>
               <v:line w14:anchorId="78BED4F9" id="Conector recto 27" o:spid="_x0000_s1026" style="position:absolute;flip:y;z-index:251708416;visibility:visible;mso-wrap-style:square;mso-width-percent:0;mso-height-percent:0;mso-wrap-distance-left:9pt;mso-wrap-distance-top:0;mso-wrap-distance-right:9pt;mso-wrap-distance-bottom:0;mso-position-horizontal:absolute;mso-position-horizontal-relative:margin;mso-position-vertical:absolute;mso-position-vertical-relative:text;mso-width-percent:0;mso-height-percent:0;mso-width-relative:margin;mso-height-relative:margin" from="81.45pt,9.65pt" to="433.2pt,12.65pt" o:gfxdata="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" strokecolor="black [3200]" strokeweight=".5pt">
                 <v:stroke joinstyle="miter"/>
@@ -1783,7 +1645,7 @@
               </wp:anchor>
             </w:drawing>
           </mc:Choice>
-          <mc:Fallback xmlns:cx1="http://schemas.microsoft.com/office/drawing/2015/9/8/chartex" xmlns:cx2="http://schemas.microsoft.com/office/drawing/2015/10/21/chartex" xmlns:cx3="http://schemas.microsoft.com/office/drawing/2016/5/9/chartex" xmlns:cx4="http://schemas.microsoft.com/office/drawing/2016/5/10/chartex" xmlns:cx5="http://schemas.microsoft.com/office/drawing/2016/5/11/chartex" xmlns:cx6="http://schemas.microsoft.com/office/drawing/2016/5/12/chartex" xmlns:cx7="http://schemas.microsoft.com/office/drawing/2016/5/13/chartex" xmlns:cx8="http://schemas.microsoft.com/office/drawing/2016/5/14/chartex" xmlns:aink="http://schemas.microsoft.com/office/drawing/2016/ink" xmlns:am3d="http://schemas.microsoft.com/office/drawing/2017/model3d" xmlns:w16cid="http://schemas.microsoft.com/office/word/2016/wordml/cid">
+          <mc:Fallback xmlns:w16cid="http://schemas.microsoft.com/office/word/2016/wordml/cid" xmlns:am3d="http://schemas.microsoft.com/office/drawing/2017/model3d" xmlns:aink="http://schemas.microsoft.com/office/drawing/2016/ink" xmlns:cx8="http://schemas.microsoft.com/office/drawing/2016/5/14/chartex" xmlns:cx7="http://schemas.microsoft.com/office/drawing/2016/5/13/chartex" xmlns:cx6="http://schemas.microsoft.com/office/drawing/2016/5/12/chartex" xmlns:cx5="http://schemas.microsoft.com/office/drawing/2016/5/11/chartex" xmlns:cx4="http://schemas.microsoft.com/office/drawing/2016/5/10/chartex" xmlns:cx3="http://schemas.microsoft.com/office/drawing/2016/5/9/chartex" xmlns:cx2="http://schemas.microsoft.com/office/drawing/2015/10/21/chartex" xmlns:cx1="http://schemas.microsoft.com/office/drawing/2015/9/8/chartex">
             <w:pict>
               <v:line w14:anchorId="43AAF7A1" id="Conector recto 26" o:spid="_x0000_s1026" style="position:absolute;flip:y;z-index:251706368;visibility:visible;mso-wrap-style:square;mso-width-percent:0;mso-height-percent:0;mso-wrap-distance-left:9pt;mso-wrap-distance-top:0;mso-wrap-distance-right:9pt;mso-wrap-distance-bottom:0;mso-position-horizontal:absolute;mso-position-horizontal-relative:margin;mso-position-vertical:absolute;mso-position-vertical-relative:text;mso-width-percent:0;mso-height-percent:0;mso-width-relative:margin;mso-height-relative:margin" from="430.2pt,11.15pt" to="431.7pt,206.15pt" o:gfxdata="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" strokecolor="black [3200]" strokeweight=".5pt">
                 <v:stroke joinstyle="miter"/>
@@ -1855,7 +1717,7 @@
               </wp:anchor>
             </w:drawing>
           </mc:Choice>
-          <mc:Fallback xmlns:cx1="http://schemas.microsoft.com/office/drawing/2015/9/8/chartex" xmlns:cx2="http://schemas.microsoft.com/office/drawing/2015/10/21/chartex" xmlns:cx3="http://schemas.microsoft.com/office/drawing/2016/5/9/chartex" xmlns:cx4="http://schemas.microsoft.com/office/drawing/2016/5/10/chartex" xmlns:cx5="http://schemas.microsoft.com/office/drawing/2016/5/11/chartex" xmlns:cx6="http://schemas.microsoft.com/office/drawing/2016/5/12/chartex" xmlns:cx7="http://schemas.microsoft.com/office/drawing/2016/5/13/chartex" xmlns:cx8="http://schemas.microsoft.com/office/drawing/2016/5/14/chartex" xmlns:aink="http://schemas.microsoft.com/office/drawing/2016/ink" xmlns:am3d="http://schemas.microsoft.com/office/drawing/2017/model3d" xmlns:w16cid="http://schemas.microsoft.com/office/word/2016/wordml/cid">
+          <mc:Fallback xmlns:w16cid="http://schemas.microsoft.com/office/word/2016/wordml/cid" xmlns:am3d="http://schemas.microsoft.com/office/drawing/2017/model3d" xmlns:aink="http://schemas.microsoft.com/office/drawing/2016/ink" xmlns:cx8="http://schemas.microsoft.com/office/drawing/2016/5/14/chartex" xmlns:cx7="http://schemas.microsoft.com/office/drawing/2016/5/13/chartex" xmlns:cx6="http://schemas.microsoft.com/office/drawing/2016/5/12/chartex" xmlns:cx5="http://schemas.microsoft.com/office/drawing/2016/5/11/chartex" xmlns:cx4="http://schemas.microsoft.com/office/drawing/2016/5/10/chartex" xmlns:cx3="http://schemas.microsoft.com/office/drawing/2016/5/9/chartex" xmlns:cx2="http://schemas.microsoft.com/office/drawing/2015/10/21/chartex" xmlns:cx1="http://schemas.microsoft.com/office/drawing/2015/9/8/chartex">
             <w:pict>
               <v:line w14:anchorId="0D6675DF" id="Conector recto 11" o:spid="_x0000_s1026" style="position:absolute;flip:x y;z-index:251675648;visibility:visible;mso-wrap-style:square;mso-width-percent:0;mso-height-percent:0;mso-wrap-distance-left:9pt;mso-wrap-distance-top:0;mso-wrap-distance-right:9pt;mso-wrap-distance-bottom:0;mso-position-horizontal:absolute;mso-position-horizontal-relative:text;mso-position-vertical:absolute;mso-position-vertical-relative:text;mso-width-percent:0;mso-height-percent:0;mso-width-relative:margin;mso-height-relative:margin" from="-32.55pt,10.25pt" to="35.7pt,10.25pt" o:gfxdata="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" strokecolor="black [3200]" strokeweight=".5pt">
                 <v:stroke joinstyle="miter"/>
@@ -1926,7 +1788,7 @@
               </wp:anchor>
             </w:drawing>
           </mc:Choice>
-          <mc:Fallback xmlns:cx1="http://schemas.microsoft.com/office/drawing/2015/9/8/chartex" xmlns:cx2="http://schemas.microsoft.com/office/drawing/2015/10/21/chartex" xmlns:cx3="http://schemas.microsoft.com/office/drawing/2016/5/9/chartex" xmlns:cx4="http://schemas.microsoft.com/office/drawing/2016/5/10/chartex" xmlns:cx5="http://schemas.microsoft.com/office/drawing/2016/5/11/chartex" xmlns:cx6="http://schemas.microsoft.com/office/drawing/2016/5/12/chartex" xmlns:cx7="http://schemas.microsoft.com/office/drawing/2016/5/13/chartex" xmlns:cx8="http://schemas.microsoft.com/office/drawing/2016/5/14/chartex" xmlns:aink="http://schemas.microsoft.com/office/drawing/2016/ink" xmlns:am3d="http://schemas.microsoft.com/office/drawing/2017/model3d" xmlns:w16cid="http://schemas.microsoft.com/office/word/2016/wordml/cid">
+          <mc:Fallback xmlns:w16cid="http://schemas.microsoft.com/office/word/2016/wordml/cid" xmlns:am3d="http://schemas.microsoft.com/office/drawing/2017/model3d" xmlns:aink="http://schemas.microsoft.com/office/drawing/2016/ink" xmlns:cx8="http://schemas.microsoft.com/office/drawing/2016/5/14/chartex" xmlns:cx7="http://schemas.microsoft.com/office/drawing/2016/5/13/chartex" xmlns:cx6="http://schemas.microsoft.com/office/drawing/2016/5/12/chartex" xmlns:cx5="http://schemas.microsoft.com/office/drawing/2016/5/11/chartex" xmlns:cx4="http://schemas.microsoft.com/office/drawing/2016/5/10/chartex" xmlns:cx3="http://schemas.microsoft.com/office/drawing/2016/5/9/chartex" xmlns:cx2="http://schemas.microsoft.com/office/drawing/2015/10/21/chartex" xmlns:cx1="http://schemas.microsoft.com/office/drawing/2015/9/8/chartex">
             <w:pict>
               <v:line w14:anchorId="6AFF9E11" id="Conector recto 10" o:spid="_x0000_s1026" style="position:absolute;flip:y;z-index:251673600;visibility:visible;mso-wrap-style:square;mso-width-percent:0;mso-height-percent:0;mso-wrap-distance-left:9pt;mso-wrap-distance-top:0;mso-wrap-distance-right:9pt;mso-wrap-distance-bottom:0;mso-position-horizontal:absolute;mso-position-horizontal-relative:text;mso-position-vertical:absolute;mso-position-vertical-relative:text;mso-width-percent:0;mso-height-percent:0;mso-width-relative:margin;mso-height-relative:margin" from="36.45pt,10.25pt" to="36.45pt,21.5pt" o:gfxdata="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" strokecolor="black [3200]" strokeweight=".5pt">
                 <v:stroke joinstyle="miter"/>
@@ -2009,7 +1871,7 @@
               </wp:anchor>
             </w:drawing>
           </mc:Choice>
-          <mc:Fallback xmlns:cx1="http://schemas.microsoft.com/office/drawing/2015/9/8/chartex" xmlns:cx2="http://schemas.microsoft.com/office/drawing/2015/10/21/chartex" xmlns:cx3="http://schemas.microsoft.com/office/drawing/2016/5/9/chartex" xmlns:cx4="http://schemas.microsoft.com/office/drawing/2016/5/10/chartex" xmlns:cx5="http://schemas.microsoft.com/office/drawing/2016/5/11/chartex" xmlns:cx6="http://schemas.microsoft.com/office/drawing/2016/5/12/chartex" xmlns:cx7="http://schemas.microsoft.com/office/drawing/2016/5/13/chartex" xmlns:cx8="http://schemas.microsoft.com/office/drawing/2016/5/14/chartex" xmlns:aink="http://schemas.microsoft.com/office/drawing/2016/ink" xmlns:am3d="http://schemas.microsoft.com/office/drawing/2017/model3d" xmlns:w16cid="http://schemas.microsoft.com/office/word/2016/wordml/cid">
+          <mc:Fallback xmlns:w16cid="http://schemas.microsoft.com/office/word/2016/wordml/cid" xmlns:am3d="http://schemas.microsoft.com/office/drawing/2017/model3d" xmlns:aink="http://schemas.microsoft.com/office/drawing/2016/ink" xmlns:cx8="http://schemas.microsoft.com/office/drawing/2016/5/14/chartex" xmlns:cx7="http://schemas.microsoft.com/office/drawing/2016/5/13/chartex" xmlns:cx6="http://schemas.microsoft.com/office/drawing/2016/5/12/chartex" xmlns:cx5="http://schemas.microsoft.com/office/drawing/2016/5/11/chartex" xmlns:cx4="http://schemas.microsoft.com/office/drawing/2016/5/10/chartex" xmlns:cx3="http://schemas.microsoft.com/office/drawing/2016/5/9/chartex" xmlns:cx2="http://schemas.microsoft.com/office/drawing/2015/10/21/chartex" xmlns:cx1="http://schemas.microsoft.com/office/drawing/2015/9/8/chartex">
             <w:pict>
               <v:shape w14:anchorId="3DA53A35" id="Conector recto de flecha 14" o:spid="_x0000_s1026" type="#_x0000_t32" style="position:absolute;margin-left:71.7pt;margin-top:14pt;width:12.75pt;height:33.75pt;flip:x;z-index:251681792;visibility:visible;mso-wrap-style:square;mso-width-percent:0;mso-height-percent:0;mso-wrap-distance-left:9pt;mso-wrap-distance-top:0;mso-wrap-distance-right:9pt;mso-wrap-distance-bottom:0;mso-position-horizontal:absolute;mso-position-horizontal-relative:text;mso-position-vertical:absolute;mso-position-vertical-relative:text;mso-width-percent:0;mso-height-percent:0;mso-width-relative:margin;mso-height-relative:margin" o:gfxdata="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" strokecolor="black [3200]" strokeweight=".5pt">
                 <v:stroke endarrow="block" joinstyle="miter"/>
@@ -2148,7 +2010,7 @@
               </wp:anchor>
             </w:drawing>
           </mc:Choice>
-          <mc:Fallback xmlns:cx1="http://schemas.microsoft.com/office/drawing/2015/9/8/chartex" xmlns:cx2="http://schemas.microsoft.com/office/drawing/2015/10/21/chartex" xmlns:cx3="http://schemas.microsoft.com/office/drawing/2016/5/9/chartex" xmlns:cx4="http://schemas.microsoft.com/office/drawing/2016/5/10/chartex" xmlns:cx5="http://schemas.microsoft.com/office/drawing/2016/5/11/chartex" xmlns:cx6="http://schemas.microsoft.com/office/drawing/2016/5/12/chartex" xmlns:cx7="http://schemas.microsoft.com/office/drawing/2016/5/13/chartex" xmlns:cx8="http://schemas.microsoft.com/office/drawing/2016/5/14/chartex" xmlns:aink="http://schemas.microsoft.com/office/drawing/2016/ink" xmlns:am3d="http://schemas.microsoft.com/office/drawing/2017/model3d" xmlns:w16cid="http://schemas.microsoft.com/office/word/2016/wordml/cid">
+          <mc:Fallback xmlns:w16cid="http://schemas.microsoft.com/office/word/2016/wordml/cid" xmlns:am3d="http://schemas.microsoft.com/office/drawing/2017/model3d" xmlns:aink="http://schemas.microsoft.com/office/drawing/2016/ink" xmlns:cx8="http://schemas.microsoft.com/office/drawing/2016/5/14/chartex" xmlns:cx7="http://schemas.microsoft.com/office/drawing/2016/5/13/chartex" xmlns:cx6="http://schemas.microsoft.com/office/drawing/2016/5/12/chartex" xmlns:cx5="http://schemas.microsoft.com/office/drawing/2016/5/11/chartex" xmlns:cx4="http://schemas.microsoft.com/office/drawing/2016/5/10/chartex" xmlns:cx3="http://schemas.microsoft.com/office/drawing/2016/5/9/chartex" xmlns:cx2="http://schemas.microsoft.com/office/drawing/2015/10/21/chartex" xmlns:cx1="http://schemas.microsoft.com/office/drawing/2015/9/8/chartex">
             <w:pict>
               <v:shape w14:anchorId="22E85DCF" id="Conector recto de flecha 18" o:spid="_x0000_s1026" type="#_x0000_t32" style="position:absolute;margin-left:117.45pt;margin-top:16.6pt;width:124.5pt;height:69.75pt;flip:x y;z-index:251689984;visibility:visible;mso-wrap-style:square;mso-width-percent:0;mso-height-percent:0;mso-wrap-distance-left:9pt;mso-wrap-distance-top:0;mso-wrap-distance-right:9pt;mso-wrap-distance-bottom:0;mso-position-horizontal:absolute;mso-position-horizontal-relative:text;mso-position-vertical:absolute;mso-position-vertical-relative:text;mso-width-percent:0;mso-height-percent:0;mso-width-relative:margin;mso-height-relative:margin" o:gfxdata="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" strokecolor="black [3200]" strokeweight=".5pt">
                 <v:stroke endarrow="block" joinstyle="miter"/>
@@ -2223,7 +2085,7 @@
               </wp:anchor>
             </w:drawing>
           </mc:Choice>
-          <mc:Fallback xmlns:cx1="http://schemas.microsoft.com/office/drawing/2015/9/8/chartex" xmlns:cx2="http://schemas.microsoft.com/office/drawing/2015/10/21/chartex" xmlns:cx3="http://schemas.microsoft.com/office/drawing/2016/5/9/chartex" xmlns:cx4="http://schemas.microsoft.com/office/drawing/2016/5/10/chartex" xmlns:cx5="http://schemas.microsoft.com/office/drawing/2016/5/11/chartex" xmlns:cx6="http://schemas.microsoft.com/office/drawing/2016/5/12/chartex" xmlns:cx7="http://schemas.microsoft.com/office/drawing/2016/5/13/chartex" xmlns:cx8="http://schemas.microsoft.com/office/drawing/2016/5/14/chartex" xmlns:aink="http://schemas.microsoft.com/office/drawing/2016/ink" xmlns:am3d="http://schemas.microsoft.com/office/drawing/2017/model3d" xmlns:w16cid="http://schemas.microsoft.com/office/word/2016/wordml/cid">
+          <mc:Fallback xmlns:w16cid="http://schemas.microsoft.com/office/word/2016/wordml/cid" xmlns:am3d="http://schemas.microsoft.com/office/drawing/2017/model3d" xmlns:aink="http://schemas.microsoft.com/office/drawing/2016/ink" xmlns:cx8="http://schemas.microsoft.com/office/drawing/2016/5/14/chartex" xmlns:cx7="http://schemas.microsoft.com/office/drawing/2016/5/13/chartex" xmlns:cx6="http://schemas.microsoft.com/office/drawing/2016/5/12/chartex" xmlns:cx5="http://schemas.microsoft.com/office/drawing/2016/5/11/chartex" xmlns:cx4="http://schemas.microsoft.com/office/drawing/2016/5/10/chartex" xmlns:cx3="http://schemas.microsoft.com/office/drawing/2016/5/9/chartex" xmlns:cx2="http://schemas.microsoft.com/office/drawing/2015/10/21/chartex" xmlns:cx1="http://schemas.microsoft.com/office/drawing/2015/9/8/chartex">
             <w:pict>
               <v:shape w14:anchorId="32793369" id="Conector recto de flecha 15" o:spid="_x0000_s1026" type="#_x0000_t32" style="position:absolute;margin-left:99.45pt;margin-top:15.85pt;width:9.75pt;height:47.25pt;flip:y;z-index:251683840;visibility:visible;mso-wrap-style:square;mso-width-percent:0;mso-height-percent:0;mso-wrap-distance-left:9pt;mso-wrap-distance-top:0;mso-wrap-distance-right:9pt;mso-wrap-distance-bottom:0;mso-position-horizontal:absolute;mso-position-horizontal-relative:text;mso-position-vertical:absolute;mso-position-vertical-relative:text;mso-width-percent:0;mso-height-percent:0;mso-width-relative:margin;mso-height-relative:margin" o:gfxdata="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" strokecolor="black [3200]" strokeweight=".5pt">
                 <v:stroke endarrow="block" joinstyle="miter"/>
@@ -2349,7 +2211,7 @@
               </wp:anchor>
             </w:drawing>
           </mc:Choice>
-          <mc:Fallback xmlns:cx1="http://schemas.microsoft.com/office/drawing/2015/9/8/chartex" xmlns:cx2="http://schemas.microsoft.com/office/drawing/2015/10/21/chartex" xmlns:cx3="http://schemas.microsoft.com/office/drawing/2016/5/9/chartex" xmlns:cx4="http://schemas.microsoft.com/office/drawing/2016/5/10/chartex" xmlns:cx5="http://schemas.microsoft.com/office/drawing/2016/5/11/chartex" xmlns:cx6="http://schemas.microsoft.com/office/drawing/2016/5/12/chartex" xmlns:cx7="http://schemas.microsoft.com/office/drawing/2016/5/13/chartex" xmlns:cx8="http://schemas.microsoft.com/office/drawing/2016/5/14/chartex" xmlns:aink="http://schemas.microsoft.com/office/drawing/2016/ink" xmlns:am3d="http://schemas.microsoft.com/office/drawing/2017/model3d" xmlns:w16cid="http://schemas.microsoft.com/office/word/2016/wordml/cid">
+          <mc:Fallback xmlns:w16cid="http://schemas.microsoft.com/office/word/2016/wordml/cid" xmlns:am3d="http://schemas.microsoft.com/office/drawing/2017/model3d" xmlns:aink="http://schemas.microsoft.com/office/drawing/2016/ink" xmlns:cx8="http://schemas.microsoft.com/office/drawing/2016/5/14/chartex" xmlns:cx7="http://schemas.microsoft.com/office/drawing/2016/5/13/chartex" xmlns:cx6="http://schemas.microsoft.com/office/drawing/2016/5/12/chartex" xmlns:cx5="http://schemas.microsoft.com/office/drawing/2016/5/11/chartex" xmlns:cx4="http://schemas.microsoft.com/office/drawing/2016/5/10/chartex" xmlns:cx3="http://schemas.microsoft.com/office/drawing/2016/5/9/chartex" xmlns:cx2="http://schemas.microsoft.com/office/drawing/2015/10/21/chartex" xmlns:cx1="http://schemas.microsoft.com/office/drawing/2015/9/8/chartex">
             <w:pict>
               <v:shape w14:anchorId="560FA121" id="Conector recto de flecha 33" o:spid="_x0000_s1026" type="#_x0000_t32" style="position:absolute;margin-left:49.2pt;margin-top:15.05pt;width:13.5pt;height:10.5pt;flip:y;z-index:251720704;visibility:visible;mso-wrap-style:square;mso-width-percent:0;mso-height-percent:0;mso-wrap-distance-left:9pt;mso-wrap-distance-top:0;mso-wrap-distance-right:9pt;mso-wrap-distance-bottom:0;mso-position-horizontal:absolute;mso-position-horizontal-relative:text;mso-position-vertical:absolute;mso-position-vertical-relative:text;mso-width-percent:0;mso-height-percent:0;mso-width-relative:margin;mso-height-relative:margin" o:gfxdata="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" strokecolor="black [3200]" strokeweight=".5pt">
                 <v:stroke endarrow="block" joinstyle="miter"/>
@@ -2420,7 +2282,7 @@
               </wp:anchor>
             </w:drawing>
           </mc:Choice>
-          <mc:Fallback xmlns:cx1="http://schemas.microsoft.com/office/drawing/2015/9/8/chartex" xmlns:cx2="http://schemas.microsoft.com/office/drawing/2015/10/21/chartex" xmlns:cx3="http://schemas.microsoft.com/office/drawing/2016/5/9/chartex" xmlns:cx4="http://schemas.microsoft.com/office/drawing/2016/5/10/chartex" xmlns:cx5="http://schemas.microsoft.com/office/drawing/2016/5/11/chartex" xmlns:cx6="http://schemas.microsoft.com/office/drawing/2016/5/12/chartex" xmlns:cx7="http://schemas.microsoft.com/office/drawing/2016/5/13/chartex" xmlns:cx8="http://schemas.microsoft.com/office/drawing/2016/5/14/chartex" xmlns:aink="http://schemas.microsoft.com/office/drawing/2016/ink" xmlns:am3d="http://schemas.microsoft.com/office/drawing/2017/model3d" xmlns:w16cid="http://schemas.microsoft.com/office/word/2016/wordml/cid">
+          <mc:Fallback xmlns:w16cid="http://schemas.microsoft.com/office/word/2016/wordml/cid" xmlns:am3d="http://schemas.microsoft.com/office/drawing/2017/model3d" xmlns:aink="http://schemas.microsoft.com/office/drawing/2016/ink" xmlns:cx8="http://schemas.microsoft.com/office/drawing/2016/5/14/chartex" xmlns:cx7="http://schemas.microsoft.com/office/drawing/2016/5/13/chartex" xmlns:cx6="http://schemas.microsoft.com/office/drawing/2016/5/12/chartex" xmlns:cx5="http://schemas.microsoft.com/office/drawing/2016/5/11/chartex" xmlns:cx4="http://schemas.microsoft.com/office/drawing/2016/5/10/chartex" xmlns:cx3="http://schemas.microsoft.com/office/drawing/2016/5/9/chartex" xmlns:cx2="http://schemas.microsoft.com/office/drawing/2015/10/21/chartex" xmlns:cx1="http://schemas.microsoft.com/office/drawing/2015/9/8/chartex">
             <w:pict>
               <v:line w14:anchorId="5E547671" id="Conector recto 32" o:spid="_x0000_s1026" style="position:absolute;flip:x;z-index:251718656;visibility:visible;mso-wrap-style:square;mso-width-percent:0;mso-height-percent:0;mso-wrap-distance-left:9pt;mso-wrap-distance-top:0;mso-wrap-distance-right:9pt;mso-wrap-distance-bottom:0;mso-position-horizontal:absolute;mso-position-horizontal-relative:text;mso-position-vertical:absolute;mso-position-vertical-relative:text;mso-width-percent:0;mso-height-percent:0;mso-width-relative:margin;mso-height-relative:margin" from="-37.05pt,25.55pt" to="49.95pt,25.55pt" o:gfxdata="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" strokecolor="black [3200]" strokeweight=".5pt">
                 <v:stroke joinstyle="miter"/>
@@ -2491,7 +2353,7 @@
               </wp:anchor>
             </w:drawing>
           </mc:Choice>
-          <mc:Fallback xmlns:cx1="http://schemas.microsoft.com/office/drawing/2015/9/8/chartex" xmlns:cx2="http://schemas.microsoft.com/office/drawing/2015/10/21/chartex" xmlns:cx3="http://schemas.microsoft.com/office/drawing/2016/5/9/chartex" xmlns:cx4="http://schemas.microsoft.com/office/drawing/2016/5/10/chartex" xmlns:cx5="http://schemas.microsoft.com/office/drawing/2016/5/11/chartex" xmlns:cx6="http://schemas.microsoft.com/office/drawing/2016/5/12/chartex" xmlns:cx7="http://schemas.microsoft.com/office/drawing/2016/5/13/chartex" xmlns:cx8="http://schemas.microsoft.com/office/drawing/2016/5/14/chartex" xmlns:aink="http://schemas.microsoft.com/office/drawing/2016/ink" xmlns:am3d="http://schemas.microsoft.com/office/drawing/2017/model3d" xmlns:w16cid="http://schemas.microsoft.com/office/word/2016/wordml/cid">
+          <mc:Fallback xmlns:w16cid="http://schemas.microsoft.com/office/word/2016/wordml/cid" xmlns:am3d="http://schemas.microsoft.com/office/drawing/2017/model3d" xmlns:aink="http://schemas.microsoft.com/office/drawing/2016/ink" xmlns:cx8="http://schemas.microsoft.com/office/drawing/2016/5/14/chartex" xmlns:cx7="http://schemas.microsoft.com/office/drawing/2016/5/13/chartex" xmlns:cx6="http://schemas.microsoft.com/office/drawing/2016/5/12/chartex" xmlns:cx5="http://schemas.microsoft.com/office/drawing/2016/5/11/chartex" xmlns:cx4="http://schemas.microsoft.com/office/drawing/2016/5/10/chartex" xmlns:cx3="http://schemas.microsoft.com/office/drawing/2016/5/9/chartex" xmlns:cx2="http://schemas.microsoft.com/office/drawing/2015/10/21/chartex" xmlns:cx1="http://schemas.microsoft.com/office/drawing/2015/9/8/chartex">
             <w:pict>
               <v:line w14:anchorId="3AC7B331" id="Conector recto 31" o:spid="_x0000_s1026" style="position:absolute;flip:x;z-index:251716608;visibility:visible;mso-wrap-style:square;mso-width-percent:0;mso-height-percent:0;mso-wrap-distance-left:9pt;mso-wrap-distance-top:0;mso-wrap-distance-right:9pt;mso-wrap-distance-bottom:0;mso-position-horizontal:absolute;mso-position-horizontal-relative:text;mso-position-vertical:absolute;mso-position-vertical-relative:text;mso-width-percent:0;mso-height-percent:0;mso-width-relative:margin;mso-height-relative:margin" from="-37.05pt,24.8pt" to="-36.3pt,128.3pt" o:gfxdata="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" strokecolor="black [3200]" strokeweight=".5pt">
                 <v:stroke joinstyle="miter"/>
@@ -2566,7 +2428,7 @@
               </wp:anchor>
             </w:drawing>
           </mc:Choice>
-          <mc:Fallback xmlns:cx1="http://schemas.microsoft.com/office/drawing/2015/9/8/chartex" xmlns:cx2="http://schemas.microsoft.com/office/drawing/2015/10/21/chartex" xmlns:cx3="http://schemas.microsoft.com/office/drawing/2016/5/9/chartex" xmlns:cx4="http://schemas.microsoft.com/office/drawing/2016/5/10/chartex" xmlns:cx5="http://schemas.microsoft.com/office/drawing/2016/5/11/chartex" xmlns:cx6="http://schemas.microsoft.com/office/drawing/2016/5/12/chartex" xmlns:cx7="http://schemas.microsoft.com/office/drawing/2016/5/13/chartex" xmlns:cx8="http://schemas.microsoft.com/office/drawing/2016/5/14/chartex" xmlns:aink="http://schemas.microsoft.com/office/drawing/2016/ink" xmlns:am3d="http://schemas.microsoft.com/office/drawing/2017/model3d" xmlns:w16cid="http://schemas.microsoft.com/office/word/2016/wordml/cid">
+          <mc:Fallback xmlns:w16cid="http://schemas.microsoft.com/office/word/2016/wordml/cid" xmlns:am3d="http://schemas.microsoft.com/office/drawing/2017/model3d" xmlns:aink="http://schemas.microsoft.com/office/drawing/2016/ink" xmlns:cx8="http://schemas.microsoft.com/office/drawing/2016/5/14/chartex" xmlns:cx7="http://schemas.microsoft.com/office/drawing/2016/5/13/chartex" xmlns:cx6="http://schemas.microsoft.com/office/drawing/2016/5/12/chartex" xmlns:cx5="http://schemas.microsoft.com/office/drawing/2016/5/11/chartex" xmlns:cx4="http://schemas.microsoft.com/office/drawing/2016/5/10/chartex" xmlns:cx3="http://schemas.microsoft.com/office/drawing/2016/5/9/chartex" xmlns:cx2="http://schemas.microsoft.com/office/drawing/2015/10/21/chartex" xmlns:cx1="http://schemas.microsoft.com/office/drawing/2015/9/8/chartex">
             <w:pict>
               <v:shape w14:anchorId="634AB04F" id="Conector recto de flecha 23" o:spid="_x0000_s1026" type="#_x0000_t32" style="position:absolute;margin-left:71.7pt;margin-top:17.3pt;width:3.6pt;height:19.5pt;flip:y;z-index:251700224;visibility:visible;mso-wrap-style:square;mso-width-percent:0;mso-height-percent:0;mso-wrap-distance-left:9pt;mso-wrap-distance-top:0;mso-wrap-distance-right:9pt;mso-wrap-distance-bottom:0;mso-position-horizontal:absolute;mso-position-horizontal-relative:text;mso-position-vertical:absolute;mso-position-vertical-relative:text;mso-width-percent:0;mso-height-percent:0;mso-width-relative:margin;mso-height-relative:margin" o:gfxdata="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" strokecolor="black [3200]" strokeweight=".5pt">
                 <v:stroke endarrow="block" joinstyle="miter"/>
@@ -2677,7 +2539,7 @@
               </wp:anchor>
             </w:drawing>
           </mc:Choice>
-          <mc:Fallback xmlns:cx1="http://schemas.microsoft.com/office/drawing/2015/9/8/chartex" xmlns:cx2="http://schemas.microsoft.com/office/drawing/2015/10/21/chartex" xmlns:cx3="http://schemas.microsoft.com/office/drawing/2016/5/9/chartex" xmlns:cx4="http://schemas.microsoft.com/office/drawing/2016/5/10/chartex" xmlns:cx5="http://schemas.microsoft.com/office/drawing/2016/5/11/chartex" xmlns:cx6="http://schemas.microsoft.com/office/drawing/2016/5/12/chartex" xmlns:cx7="http://schemas.microsoft.com/office/drawing/2016/5/13/chartex" xmlns:cx8="http://schemas.microsoft.com/office/drawing/2016/5/14/chartex" xmlns:aink="http://schemas.microsoft.com/office/drawing/2016/ink" xmlns:am3d="http://schemas.microsoft.com/office/drawing/2017/model3d" xmlns:w16cid="http://schemas.microsoft.com/office/word/2016/wordml/cid">
+          <mc:Fallback xmlns:w16cid="http://schemas.microsoft.com/office/word/2016/wordml/cid" xmlns:am3d="http://schemas.microsoft.com/office/drawing/2017/model3d" xmlns:aink="http://schemas.microsoft.com/office/drawing/2016/ink" xmlns:cx8="http://schemas.microsoft.com/office/drawing/2016/5/14/chartex" xmlns:cx7="http://schemas.microsoft.com/office/drawing/2016/5/13/chartex" xmlns:cx6="http://schemas.microsoft.com/office/drawing/2016/5/12/chartex" xmlns:cx5="http://schemas.microsoft.com/office/drawing/2016/5/11/chartex" xmlns:cx4="http://schemas.microsoft.com/office/drawing/2016/5/10/chartex" xmlns:cx3="http://schemas.microsoft.com/office/drawing/2016/5/9/chartex" xmlns:cx2="http://schemas.microsoft.com/office/drawing/2015/10/21/chartex" xmlns:cx1="http://schemas.microsoft.com/office/drawing/2015/9/8/chartex">
             <w:pict>
               <v:line w14:anchorId="0D27D6D6" id="Conector recto 22" o:spid="_x0000_s1026" style="position:absolute;flip:x y;z-index:251698176;visibility:visible;mso-wrap-style:square;mso-width-percent:0;mso-height-percent:0;mso-wrap-distance-left:9pt;mso-wrap-distance-top:0;mso-wrap-distance-right:9pt;mso-wrap-distance-bottom:0;mso-position-horizontal:absolute;mso-position-horizontal-relative:text;mso-position-vertical:absolute;mso-position-vertical-relative:text;mso-width-percent:0;mso-height-percent:0;mso-width-relative:margin;mso-height-relative:margin" from="-24.3pt,13pt" to="71.7pt,13.75pt" o:gfxdata="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" strokecolor="black [3200]" strokeweight=".5pt">
                 <v:stroke joinstyle="miter"/>
@@ -2748,7 +2610,7 @@
               </wp:anchor>
             </w:drawing>
           </mc:Choice>
-          <mc:Fallback xmlns:cx1="http://schemas.microsoft.com/office/drawing/2015/9/8/chartex" xmlns:cx2="http://schemas.microsoft.com/office/drawing/2015/10/21/chartex" xmlns:cx3="http://schemas.microsoft.com/office/drawing/2016/5/9/chartex" xmlns:cx4="http://schemas.microsoft.com/office/drawing/2016/5/10/chartex" xmlns:cx5="http://schemas.microsoft.com/office/drawing/2016/5/11/chartex" xmlns:cx6="http://schemas.microsoft.com/office/drawing/2016/5/12/chartex" xmlns:cx7="http://schemas.microsoft.com/office/drawing/2016/5/13/chartex" xmlns:cx8="http://schemas.microsoft.com/office/drawing/2016/5/14/chartex" xmlns:aink="http://schemas.microsoft.com/office/drawing/2016/ink" xmlns:am3d="http://schemas.microsoft.com/office/drawing/2017/model3d" xmlns:w16cid="http://schemas.microsoft.com/office/word/2016/wordml/cid">
+          <mc:Fallback xmlns:w16cid="http://schemas.microsoft.com/office/word/2016/wordml/cid" xmlns:am3d="http://schemas.microsoft.com/office/drawing/2017/model3d" xmlns:aink="http://schemas.microsoft.com/office/drawing/2016/ink" xmlns:cx8="http://schemas.microsoft.com/office/drawing/2016/5/14/chartex" xmlns:cx7="http://schemas.microsoft.com/office/drawing/2016/5/13/chartex" xmlns:cx6="http://schemas.microsoft.com/office/drawing/2016/5/12/chartex" xmlns:cx5="http://schemas.microsoft.com/office/drawing/2016/5/11/chartex" xmlns:cx4="http://schemas.microsoft.com/office/drawing/2016/5/10/chartex" xmlns:cx3="http://schemas.microsoft.com/office/drawing/2016/5/9/chartex" xmlns:cx2="http://schemas.microsoft.com/office/drawing/2015/10/21/chartex" xmlns:cx1="http://schemas.microsoft.com/office/drawing/2015/9/8/chartex">
             <w:pict>
               <v:line w14:anchorId="37B223D0" id="Conector recto 21" o:spid="_x0000_s1026" style="position:absolute;flip:x;z-index:251696128;visibility:visible;mso-wrap-style:square;mso-width-percent:0;mso-height-percent:0;mso-wrap-distance-left:9pt;mso-wrap-distance-top:0;mso-wrap-distance-right:9pt;mso-wrap-distance-bottom:0;mso-position-horizontal:absolute;mso-position-horizontal-relative:margin;mso-position-vertical:absolute;mso-position-vertical-relative:text;mso-width-percent:0;mso-height-percent:0;mso-width-relative:margin;mso-height-relative:margin" from="-24.3pt,13.75pt" to="-23.55pt,57.25pt" o:gfxdata="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" strokecolor="black [3200]" strokeweight=".5pt">
                 <v:stroke joinstyle="miter"/>
@@ -2820,7 +2682,7 @@
               </wp:anchor>
             </w:drawing>
           </mc:Choice>
-          <mc:Fallback xmlns:cx1="http://schemas.microsoft.com/office/drawing/2015/9/8/chartex" xmlns:cx2="http://schemas.microsoft.com/office/drawing/2015/10/21/chartex" xmlns:cx3="http://schemas.microsoft.com/office/drawing/2016/5/9/chartex" xmlns:cx4="http://schemas.microsoft.com/office/drawing/2016/5/10/chartex" xmlns:cx5="http://schemas.microsoft.com/office/drawing/2016/5/11/chartex" xmlns:cx6="http://schemas.microsoft.com/office/drawing/2016/5/12/chartex" xmlns:cx7="http://schemas.microsoft.com/office/drawing/2016/5/13/chartex" xmlns:cx8="http://schemas.microsoft.com/office/drawing/2016/5/14/chartex" xmlns:aink="http://schemas.microsoft.com/office/drawing/2016/ink" xmlns:am3d="http://schemas.microsoft.com/office/drawing/2017/model3d" xmlns:w16cid="http://schemas.microsoft.com/office/word/2016/wordml/cid">
+          <mc:Fallback xmlns:w16cid="http://schemas.microsoft.com/office/word/2016/wordml/cid" xmlns:am3d="http://schemas.microsoft.com/office/drawing/2017/model3d" xmlns:aink="http://schemas.microsoft.com/office/drawing/2016/ink" xmlns:cx8="http://schemas.microsoft.com/office/drawing/2016/5/14/chartex" xmlns:cx7="http://schemas.microsoft.com/office/drawing/2016/5/13/chartex" xmlns:cx6="http://schemas.microsoft.com/office/drawing/2016/5/12/chartex" xmlns:cx5="http://schemas.microsoft.com/office/drawing/2016/5/11/chartex" xmlns:cx4="http://schemas.microsoft.com/office/drawing/2016/5/10/chartex" xmlns:cx3="http://schemas.microsoft.com/office/drawing/2016/5/9/chartex" xmlns:cx2="http://schemas.microsoft.com/office/drawing/2015/10/21/chartex" xmlns:cx1="http://schemas.microsoft.com/office/drawing/2015/9/8/chartex">
             <w:pict>
               <v:line w14:anchorId="48521A2C" id="Conector recto 17" o:spid="_x0000_s1026" style="position:absolute;flip:x;z-index:251687936;visibility:visible;mso-wrap-style:square;mso-width-percent:0;mso-height-percent:0;mso-wrap-distance-left:9pt;mso-wrap-distance-top:0;mso-wrap-distance-right:9pt;mso-wrap-distance-bottom:0;mso-position-horizontal:absolute;mso-position-horizontal-relative:text;mso-position-vertical:absolute;mso-position-vertical-relative:text;mso-width-percent:0;mso-height-percent:0;mso-width-relative:margin;mso-height-relative:margin" from="112.2pt,1pt" to="244.2pt,9.25pt" o:gfxdata="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" strokecolor="black [3200]" strokeweight=".5pt">
                 <v:stroke joinstyle="miter"/>
@@ -2891,7 +2753,7 @@
               </wp:anchor>
             </w:drawing>
           </mc:Choice>
-          <mc:Fallback xmlns:cx1="http://schemas.microsoft.com/office/drawing/2015/9/8/chartex" xmlns:cx2="http://schemas.microsoft.com/office/drawing/2015/10/21/chartex" xmlns:cx3="http://schemas.microsoft.com/office/drawing/2016/5/9/chartex" xmlns:cx4="http://schemas.microsoft.com/office/drawing/2016/5/10/chartex" xmlns:cx5="http://schemas.microsoft.com/office/drawing/2016/5/11/chartex" xmlns:cx6="http://schemas.microsoft.com/office/drawing/2016/5/12/chartex" xmlns:cx7="http://schemas.microsoft.com/office/drawing/2016/5/13/chartex" xmlns:cx8="http://schemas.microsoft.com/office/drawing/2016/5/14/chartex" xmlns:aink="http://schemas.microsoft.com/office/drawing/2016/ink" xmlns:am3d="http://schemas.microsoft.com/office/drawing/2017/model3d" xmlns:w16cid="http://schemas.microsoft.com/office/word/2016/wordml/cid">
+          <mc:Fallback xmlns:w16cid="http://schemas.microsoft.com/office/word/2016/wordml/cid" xmlns:am3d="http://schemas.microsoft.com/office/drawing/2017/model3d" xmlns:aink="http://schemas.microsoft.com/office/drawing/2016/ink" xmlns:cx8="http://schemas.microsoft.com/office/drawing/2016/5/14/chartex" xmlns:cx7="http://schemas.microsoft.com/office/drawing/2016/5/13/chartex" xmlns:cx6="http://schemas.microsoft.com/office/drawing/2016/5/12/chartex" xmlns:cx5="http://schemas.microsoft.com/office/drawing/2016/5/11/chartex" xmlns:cx4="http://schemas.microsoft.com/office/drawing/2016/5/10/chartex" xmlns:cx3="http://schemas.microsoft.com/office/drawing/2016/5/9/chartex" xmlns:cx2="http://schemas.microsoft.com/office/drawing/2015/10/21/chartex" xmlns:cx1="http://schemas.microsoft.com/office/drawing/2015/9/8/chartex">
             <w:pict>
               <v:line w14:anchorId="2FB89305" id="Conector recto 16" o:spid="_x0000_s1026" style="position:absolute;flip:y;z-index:251685888;visibility:visible;mso-wrap-style:square;mso-width-percent:0;mso-height-percent:0;mso-wrap-distance-left:9pt;mso-wrap-distance-top:0;mso-wrap-distance-right:9pt;mso-wrap-distance-bottom:0;mso-position-horizontal:absolute;mso-position-horizontal-relative:margin;mso-position-vertical:absolute;mso-position-vertical-relative:text;mso-width-percent:0;mso-height-percent:0;mso-width-relative:margin;mso-height-relative:margin" from="112.2pt,9.25pt" to="112.95pt,24.25pt" o:gfxdata="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" strokecolor="black [3200]" strokeweight=".5pt">
                 <v:stroke joinstyle="miter"/>
@@ -2974,7 +2836,7 @@
               </wp:anchor>
             </w:drawing>
           </mc:Choice>
-          <mc:Fallback xmlns:cx1="http://schemas.microsoft.com/office/drawing/2015/9/8/chartex" xmlns:cx2="http://schemas.microsoft.com/office/drawing/2015/10/21/chartex" xmlns:cx3="http://schemas.microsoft.com/office/drawing/2016/5/9/chartex" xmlns:cx4="http://schemas.microsoft.com/office/drawing/2016/5/10/chartex" xmlns:cx5="http://schemas.microsoft.com/office/drawing/2016/5/11/chartex" xmlns:cx6="http://schemas.microsoft.com/office/drawing/2016/5/12/chartex" xmlns:cx7="http://schemas.microsoft.com/office/drawing/2016/5/13/chartex" xmlns:cx8="http://schemas.microsoft.com/office/drawing/2016/5/14/chartex" xmlns:aink="http://schemas.microsoft.com/office/drawing/2016/ink" xmlns:am3d="http://schemas.microsoft.com/office/drawing/2017/model3d" xmlns:w16cid="http://schemas.microsoft.com/office/word/2016/wordml/cid">
+          <mc:Fallback xmlns:w16cid="http://schemas.microsoft.com/office/word/2016/wordml/cid" xmlns:am3d="http://schemas.microsoft.com/office/drawing/2017/model3d" xmlns:aink="http://schemas.microsoft.com/office/drawing/2016/ink" xmlns:cx8="http://schemas.microsoft.com/office/drawing/2016/5/14/chartex" xmlns:cx7="http://schemas.microsoft.com/office/drawing/2016/5/13/chartex" xmlns:cx6="http://schemas.microsoft.com/office/drawing/2016/5/12/chartex" xmlns:cx5="http://schemas.microsoft.com/office/drawing/2016/5/11/chartex" xmlns:cx4="http://schemas.microsoft.com/office/drawing/2016/5/10/chartex" xmlns:cx3="http://schemas.microsoft.com/office/drawing/2016/5/9/chartex" xmlns:cx2="http://schemas.microsoft.com/office/drawing/2015/10/21/chartex" xmlns:cx1="http://schemas.microsoft.com/office/drawing/2015/9/8/chartex">
             <w:pict>
               <v:shape w14:anchorId="649335F9" id="Conector recto de flecha 68" o:spid="_x0000_s1026" type="#_x0000_t32" style="position:absolute;margin-left:124.25pt;margin-top:10.75pt;width:14.2pt;height:6.6pt;flip:x y;z-index:251783168;visibility:visible;mso-wrap-style:square;mso-width-percent:0;mso-height-percent:0;mso-wrap-distance-left:9pt;mso-wrap-distance-top:0;mso-wrap-distance-right:9pt;mso-wrap-distance-bottom:0;mso-position-horizontal:absolute;mso-position-horizontal-relative:text;mso-position-vertical:absolute;mso-position-vertical-relative:text;mso-width-percent:0;mso-height-percent:0;mso-width-relative:margin;mso-height-relative:margin" o:gfxdata="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" strokecolor="#5b9bd5 [3204]" strokeweight=".5pt">
                 <v:stroke endarrow="block" joinstyle="miter"/>
@@ -3045,7 +2907,7 @@
               </wp:anchor>
             </w:drawing>
           </mc:Choice>
-          <mc:Fallback xmlns:cx1="http://schemas.microsoft.com/office/drawing/2015/9/8/chartex" xmlns:cx2="http://schemas.microsoft.com/office/drawing/2015/10/21/chartex" xmlns:cx3="http://schemas.microsoft.com/office/drawing/2016/5/9/chartex" xmlns:cx4="http://schemas.microsoft.com/office/drawing/2016/5/10/chartex" xmlns:cx5="http://schemas.microsoft.com/office/drawing/2016/5/11/chartex" xmlns:cx6="http://schemas.microsoft.com/office/drawing/2016/5/12/chartex" xmlns:cx7="http://schemas.microsoft.com/office/drawing/2016/5/13/chartex" xmlns:cx8="http://schemas.microsoft.com/office/drawing/2016/5/14/chartex" xmlns:aink="http://schemas.microsoft.com/office/drawing/2016/ink" xmlns:am3d="http://schemas.microsoft.com/office/drawing/2017/model3d" xmlns:w16cid="http://schemas.microsoft.com/office/word/2016/wordml/cid">
+          <mc:Fallback xmlns:w16cid="http://schemas.microsoft.com/office/word/2016/wordml/cid" xmlns:am3d="http://schemas.microsoft.com/office/drawing/2017/model3d" xmlns:aink="http://schemas.microsoft.com/office/drawing/2016/ink" xmlns:cx8="http://schemas.microsoft.com/office/drawing/2016/5/14/chartex" xmlns:cx7="http://schemas.microsoft.com/office/drawing/2016/5/13/chartex" xmlns:cx6="http://schemas.microsoft.com/office/drawing/2016/5/12/chartex" xmlns:cx5="http://schemas.microsoft.com/office/drawing/2016/5/11/chartex" xmlns:cx4="http://schemas.microsoft.com/office/drawing/2016/5/10/chartex" xmlns:cx3="http://schemas.microsoft.com/office/drawing/2016/5/9/chartex" xmlns:cx2="http://schemas.microsoft.com/office/drawing/2015/10/21/chartex" xmlns:cx1="http://schemas.microsoft.com/office/drawing/2015/9/8/chartex">
             <w:pict>
               <v:line w14:anchorId="2BB20B3B" id="Conector recto 67" o:spid="_x0000_s1026" style="position:absolute;flip:x;z-index:251781120;visibility:visible;mso-wrap-style:square;mso-width-percent:0;mso-height-percent:0;mso-wrap-distance-left:9pt;mso-wrap-distance-top:0;mso-wrap-distance-right:9pt;mso-wrap-distance-bottom:0;mso-position-horizontal:absolute;mso-position-horizontal-relative:text;mso-position-vertical:absolute;mso-position-vertical-relative:text;mso-width-percent:0;mso-height-percent:0;mso-width-relative:margin;mso-height-relative:margin" from="135.15pt,6.6pt" to="399.5pt,17.5pt" o:gfxdata="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" strokecolor="#5b9bd5 [3204]" strokeweight=".5pt">
                 <v:stroke joinstyle="miter"/>
@@ -3116,7 +2978,7 @@
               </wp:anchor>
             </w:drawing>
           </mc:Choice>
-          <mc:Fallback xmlns:cx1="http://schemas.microsoft.com/office/drawing/2015/9/8/chartex" xmlns:cx2="http://schemas.microsoft.com/office/drawing/2015/10/21/chartex" xmlns:cx3="http://schemas.microsoft.com/office/drawing/2016/5/9/chartex" xmlns:cx4="http://schemas.microsoft.com/office/drawing/2016/5/10/chartex" xmlns:cx5="http://schemas.microsoft.com/office/drawing/2016/5/11/chartex" xmlns:cx6="http://schemas.microsoft.com/office/drawing/2016/5/12/chartex" xmlns:cx7="http://schemas.microsoft.com/office/drawing/2016/5/13/chartex" xmlns:cx8="http://schemas.microsoft.com/office/drawing/2016/5/14/chartex" xmlns:aink="http://schemas.microsoft.com/office/drawing/2016/ink" xmlns:am3d="http://schemas.microsoft.com/office/drawing/2017/model3d" xmlns:w16cid="http://schemas.microsoft.com/office/word/2016/wordml/cid">
+          <mc:Fallback xmlns:w16cid="http://schemas.microsoft.com/office/word/2016/wordml/cid" xmlns:am3d="http://schemas.microsoft.com/office/drawing/2017/model3d" xmlns:aink="http://schemas.microsoft.com/office/drawing/2016/ink" xmlns:cx8="http://schemas.microsoft.com/office/drawing/2016/5/14/chartex" xmlns:cx7="http://schemas.microsoft.com/office/drawing/2016/5/13/chartex" xmlns:cx6="http://schemas.microsoft.com/office/drawing/2016/5/12/chartex" xmlns:cx5="http://schemas.microsoft.com/office/drawing/2016/5/11/chartex" xmlns:cx4="http://schemas.microsoft.com/office/drawing/2016/5/10/chartex" xmlns:cx3="http://schemas.microsoft.com/office/drawing/2016/5/9/chartex" xmlns:cx2="http://schemas.microsoft.com/office/drawing/2015/10/21/chartex" xmlns:cx1="http://schemas.microsoft.com/office/drawing/2015/9/8/chartex">
             <w:pict>
               <v:line w14:anchorId="0266E31C" id="Conector recto 66" o:spid="_x0000_s1026" style="position:absolute;flip:x y;z-index:251779072;visibility:visible;mso-wrap-style:square;mso-width-percent:0;mso-height-percent:0;mso-wrap-distance-left:9pt;mso-wrap-distance-top:0;mso-wrap-distance-right:9pt;mso-wrap-distance-bottom:0;mso-position-horizontal:absolute;mso-position-horizontal-relative:text;mso-position-vertical:absolute;mso-position-vertical-relative:text;mso-width-percent:0;mso-height-percent:0;mso-width-relative:margin;mso-height-relative:margin" from="400.55pt,8.25pt" to="404.75pt,327.25pt" o:gfxdata="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" strokecolor="#5b9bd5 [3204]" strokeweight=".5pt">
                 <v:stroke joinstyle="miter"/>
@@ -3184,7 +3046,7 @@
               </wp:anchor>
             </w:drawing>
           </mc:Choice>
-          <mc:Fallback xmlns:cx1="http://schemas.microsoft.com/office/drawing/2015/9/8/chartex" xmlns:cx2="http://schemas.microsoft.com/office/drawing/2015/10/21/chartex" xmlns:cx3="http://schemas.microsoft.com/office/drawing/2016/5/9/chartex" xmlns:cx4="http://schemas.microsoft.com/office/drawing/2016/5/10/chartex" xmlns:cx5="http://schemas.microsoft.com/office/drawing/2016/5/11/chartex" xmlns:cx6="http://schemas.microsoft.com/office/drawing/2016/5/12/chartex" xmlns:cx7="http://schemas.microsoft.com/office/drawing/2016/5/13/chartex" xmlns:cx8="http://schemas.microsoft.com/office/drawing/2016/5/14/chartex" xmlns:aink="http://schemas.microsoft.com/office/drawing/2016/ink" xmlns:am3d="http://schemas.microsoft.com/office/drawing/2017/model3d" xmlns:w16cid="http://schemas.microsoft.com/office/word/2016/wordml/cid">
+          <mc:Fallback xmlns:w16cid="http://schemas.microsoft.com/office/word/2016/wordml/cid" xmlns:am3d="http://schemas.microsoft.com/office/drawing/2017/model3d" xmlns:aink="http://schemas.microsoft.com/office/drawing/2016/ink" xmlns:cx8="http://schemas.microsoft.com/office/drawing/2016/5/14/chartex" xmlns:cx7="http://schemas.microsoft.com/office/drawing/2016/5/13/chartex" xmlns:cx6="http://schemas.microsoft.com/office/drawing/2016/5/12/chartex" xmlns:cx5="http://schemas.microsoft.com/office/drawing/2016/5/11/chartex" xmlns:cx4="http://schemas.microsoft.com/office/drawing/2016/5/10/chartex" xmlns:cx3="http://schemas.microsoft.com/office/drawing/2016/5/9/chartex" xmlns:cx2="http://schemas.microsoft.com/office/drawing/2015/10/21/chartex" xmlns:cx1="http://schemas.microsoft.com/office/drawing/2015/9/8/chartex">
             <w:pict>
               <v:shape w14:anchorId="0C36D747" id="Conector recto de flecha 36" o:spid="_x0000_s1026" type="#_x0000_t32" style="position:absolute;margin-left:109.2pt;margin-top:12.25pt;width:1.5pt;height:10.5pt;flip:x y;z-index:251724800;visibility:visible;mso-wrap-style:square;mso-wrap-distance-left:9pt;mso-wrap-distance-top:0;mso-wrap-distance-right:9pt;mso-wrap-distance-bottom:0;mso-position-horizontal:absolute;mso-position-horizontal-relative:text;mso-position-vertical:absolute;mso-position-vertical-relative:text" o:gfxdata="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" strokecolor="#5b9bd5 [3204]" strokeweight=".5pt">
                 <v:stroke endarrow="block" joinstyle="miter"/>
@@ -3255,7 +3117,7 @@
               </wp:anchor>
             </w:drawing>
           </mc:Choice>
-          <mc:Fallback xmlns:cx1="http://schemas.microsoft.com/office/drawing/2015/9/8/chartex" xmlns:cx2="http://schemas.microsoft.com/office/drawing/2015/10/21/chartex" xmlns:cx3="http://schemas.microsoft.com/office/drawing/2016/5/9/chartex" xmlns:cx4="http://schemas.microsoft.com/office/drawing/2016/5/10/chartex" xmlns:cx5="http://schemas.microsoft.com/office/drawing/2016/5/11/chartex" xmlns:cx6="http://schemas.microsoft.com/office/drawing/2016/5/12/chartex" xmlns:cx7="http://schemas.microsoft.com/office/drawing/2016/5/13/chartex" xmlns:cx8="http://schemas.microsoft.com/office/drawing/2016/5/14/chartex" xmlns:aink="http://schemas.microsoft.com/office/drawing/2016/ink" xmlns:am3d="http://schemas.microsoft.com/office/drawing/2017/model3d" xmlns:w16cid="http://schemas.microsoft.com/office/word/2016/wordml/cid">
+          <mc:Fallback xmlns:w16cid="http://schemas.microsoft.com/office/word/2016/wordml/cid" xmlns:am3d="http://schemas.microsoft.com/office/drawing/2017/model3d" xmlns:aink="http://schemas.microsoft.com/office/drawing/2016/ink" xmlns:cx8="http://schemas.microsoft.com/office/drawing/2016/5/14/chartex" xmlns:cx7="http://schemas.microsoft.com/office/drawing/2016/5/13/chartex" xmlns:cx6="http://schemas.microsoft.com/office/drawing/2016/5/12/chartex" xmlns:cx5="http://schemas.microsoft.com/office/drawing/2016/5/11/chartex" xmlns:cx4="http://schemas.microsoft.com/office/drawing/2016/5/10/chartex" xmlns:cx3="http://schemas.microsoft.com/office/drawing/2016/5/9/chartex" xmlns:cx2="http://schemas.microsoft.com/office/drawing/2015/10/21/chartex" xmlns:cx1="http://schemas.microsoft.com/office/drawing/2015/9/8/chartex">
             <w:pict>
               <v:line w14:anchorId="55BEB269" id="Conector recto 35" o:spid="_x0000_s1026" style="position:absolute;flip:x;z-index:251723776;visibility:visible;mso-wrap-style:square;mso-width-percent:0;mso-height-percent:0;mso-wrap-distance-left:9pt;mso-wrap-distance-top:0;mso-wrap-distance-right:9pt;mso-wrap-distance-bottom:0;mso-position-horizontal:absolute;mso-position-horizontal-relative:text;mso-position-vertical:absolute;mso-position-vertical-relative:text;mso-width-percent:0;mso-height-percent:0;mso-width-relative:margin;mso-height-relative:margin" from="111.45pt,19pt" to="264.45pt,22pt" o:gfxdata="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" strokecolor="#5b9bd5 [3204]" strokeweight=".5pt">
                 <v:stroke joinstyle="miter"/>
@@ -3326,7 +3188,7 @@
               </wp:anchor>
             </w:drawing>
           </mc:Choice>
-          <mc:Fallback xmlns:cx1="http://schemas.microsoft.com/office/drawing/2015/9/8/chartex" xmlns:cx2="http://schemas.microsoft.com/office/drawing/2015/10/21/chartex" xmlns:cx3="http://schemas.microsoft.com/office/drawing/2016/5/9/chartex" xmlns:cx4="http://schemas.microsoft.com/office/drawing/2016/5/10/chartex" xmlns:cx5="http://schemas.microsoft.com/office/drawing/2016/5/11/chartex" xmlns:cx6="http://schemas.microsoft.com/office/drawing/2016/5/12/chartex" xmlns:cx7="http://schemas.microsoft.com/office/drawing/2016/5/13/chartex" xmlns:cx8="http://schemas.microsoft.com/office/drawing/2016/5/14/chartex" xmlns:aink="http://schemas.microsoft.com/office/drawing/2016/ink" xmlns:am3d="http://schemas.microsoft.com/office/drawing/2017/model3d" xmlns:w16cid="http://schemas.microsoft.com/office/word/2016/wordml/cid">
+          <mc:Fallback xmlns:w16cid="http://schemas.microsoft.com/office/word/2016/wordml/cid" xmlns:am3d="http://schemas.microsoft.com/office/drawing/2017/model3d" xmlns:aink="http://schemas.microsoft.com/office/drawing/2016/ink" xmlns:cx8="http://schemas.microsoft.com/office/drawing/2016/5/14/chartex" xmlns:cx7="http://schemas.microsoft.com/office/drawing/2016/5/13/chartex" xmlns:cx6="http://schemas.microsoft.com/office/drawing/2016/5/12/chartex" xmlns:cx5="http://schemas.microsoft.com/office/drawing/2016/5/11/chartex" xmlns:cx4="http://schemas.microsoft.com/office/drawing/2016/5/10/chartex" xmlns:cx3="http://schemas.microsoft.com/office/drawing/2016/5/9/chartex" xmlns:cx2="http://schemas.microsoft.com/office/drawing/2015/10/21/chartex" xmlns:cx1="http://schemas.microsoft.com/office/drawing/2015/9/8/chartex">
             <w:pict>
               <v:line w14:anchorId="7334C930" id="Conector recto 34" o:spid="_x0000_s1026" style="position:absolute;flip:x;z-index:251722752;visibility:visible;mso-wrap-style:square;mso-width-percent:0;mso-height-percent:0;mso-wrap-distance-left:9pt;mso-wrap-distance-top:0;mso-wrap-distance-right:9pt;mso-wrap-distance-bottom:0;mso-position-horizontal:absolute;mso-position-horizontal-relative:text;mso-position-vertical:absolute;mso-position-vertical-relative:text;mso-width-percent:0;mso-height-percent:0;mso-width-relative:margin;mso-height-relative:margin" from="260.7pt,19.75pt" to="262.2pt,94.75pt" o:gfxdata="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" strokecolor="#5b9bd5 [3204]" strokeweight=".5pt">
                 <v:stroke joinstyle="miter"/>
@@ -3511,7 +3373,7 @@
               </wp:anchor>
             </w:drawing>
           </mc:Choice>
-          <mc:Fallback xmlns:cx1="http://schemas.microsoft.com/office/drawing/2015/9/8/chartex" xmlns:cx2="http://schemas.microsoft.com/office/drawing/2015/10/21/chartex" xmlns:cx3="http://schemas.microsoft.com/office/drawing/2016/5/9/chartex" xmlns:cx4="http://schemas.microsoft.com/office/drawing/2016/5/10/chartex" xmlns:cx5="http://schemas.microsoft.com/office/drawing/2016/5/11/chartex" xmlns:cx6="http://schemas.microsoft.com/office/drawing/2016/5/12/chartex" xmlns:cx7="http://schemas.microsoft.com/office/drawing/2016/5/13/chartex" xmlns:cx8="http://schemas.microsoft.com/office/drawing/2016/5/14/chartex" xmlns:aink="http://schemas.microsoft.com/office/drawing/2016/ink" xmlns:am3d="http://schemas.microsoft.com/office/drawing/2017/model3d" xmlns:w16cid="http://schemas.microsoft.com/office/word/2016/wordml/cid">
+          <mc:Fallback xmlns:w16cid="http://schemas.microsoft.com/office/word/2016/wordml/cid" xmlns:am3d="http://schemas.microsoft.com/office/drawing/2017/model3d" xmlns:aink="http://schemas.microsoft.com/office/drawing/2016/ink" xmlns:cx8="http://schemas.microsoft.com/office/drawing/2016/5/14/chartex" xmlns:cx7="http://schemas.microsoft.com/office/drawing/2016/5/13/chartex" xmlns:cx6="http://schemas.microsoft.com/office/drawing/2016/5/12/chartex" xmlns:cx5="http://schemas.microsoft.com/office/drawing/2016/5/11/chartex" xmlns:cx4="http://schemas.microsoft.com/office/drawing/2016/5/10/chartex" xmlns:cx3="http://schemas.microsoft.com/office/drawing/2016/5/9/chartex" xmlns:cx2="http://schemas.microsoft.com/office/drawing/2015/10/21/chartex" xmlns:cx1="http://schemas.microsoft.com/office/drawing/2015/9/8/chartex">
             <w:pict>
               <v:line w14:anchorId="3A8A3D68" id="Conector recto 24" o:spid="_x0000_s1026" style="position:absolute;flip:y;z-index:251702272;visibility:visible;mso-wrap-style:square;mso-width-percent:0;mso-height-percent:0;mso-wrap-distance-left:9pt;mso-wrap-distance-top:0;mso-wrap-distance-right:9pt;mso-wrap-distance-bottom:0;mso-position-horizontal:absolute;mso-position-horizontal-relative:margin;mso-position-vertical:absolute;mso-position-vertical-relative:text;mso-width-percent:0;mso-height-percent:0;mso-width-relative:margin;mso-height-relative:margin" from="188.25pt,9.9pt" to="189pt,24.9pt" o:gfxdata="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" strokecolor="black [3200]" strokeweight=".5pt">
                 <v:stroke joinstyle="miter"/>
@@ -3583,7 +3445,7 @@
               </wp:anchor>
             </w:drawing>
           </mc:Choice>
-          <mc:Fallback xmlns:cx1="http://schemas.microsoft.com/office/drawing/2015/9/8/chartex" xmlns:cx2="http://schemas.microsoft.com/office/drawing/2015/10/21/chartex" xmlns:cx3="http://schemas.microsoft.com/office/drawing/2016/5/9/chartex" xmlns:cx4="http://schemas.microsoft.com/office/drawing/2016/5/10/chartex" xmlns:cx5="http://schemas.microsoft.com/office/drawing/2016/5/11/chartex" xmlns:cx6="http://schemas.microsoft.com/office/drawing/2016/5/12/chartex" xmlns:cx7="http://schemas.microsoft.com/office/drawing/2016/5/13/chartex" xmlns:cx8="http://schemas.microsoft.com/office/drawing/2016/5/14/chartex" xmlns:aink="http://schemas.microsoft.com/office/drawing/2016/ink" xmlns:am3d="http://schemas.microsoft.com/office/drawing/2017/model3d" xmlns:w16cid="http://schemas.microsoft.com/office/word/2016/wordml/cid">
+          <mc:Fallback xmlns:w16cid="http://schemas.microsoft.com/office/word/2016/wordml/cid" xmlns:am3d="http://schemas.microsoft.com/office/drawing/2017/model3d" xmlns:aink="http://schemas.microsoft.com/office/drawing/2016/ink" xmlns:cx8="http://schemas.microsoft.com/office/drawing/2016/5/14/chartex" xmlns:cx7="http://schemas.microsoft.com/office/drawing/2016/5/13/chartex" xmlns:cx6="http://schemas.microsoft.com/office/drawing/2016/5/12/chartex" xmlns:cx5="http://schemas.microsoft.com/office/drawing/2016/5/11/chartex" xmlns:cx4="http://schemas.microsoft.com/office/drawing/2016/5/10/chartex" xmlns:cx3="http://schemas.microsoft.com/office/drawing/2016/5/9/chartex" xmlns:cx2="http://schemas.microsoft.com/office/drawing/2015/10/21/chartex" xmlns:cx1="http://schemas.microsoft.com/office/drawing/2015/9/8/chartex">
             <w:pict>
               <v:line w14:anchorId="14381C29" id="Conector recto 20" o:spid="_x0000_s1026" style="position:absolute;flip:x;z-index:251694080;visibility:visible;mso-wrap-style:square;mso-width-percent:0;mso-height-percent:0;mso-wrap-distance-left:9pt;mso-wrap-distance-top:0;mso-wrap-distance-right:9pt;mso-wrap-distance-bottom:0;mso-position-horizontal:absolute;mso-position-horizontal-relative:text;mso-position-vertical:absolute;mso-position-vertical-relative:text;mso-width-percent:0;mso-height-percent:0;mso-width-relative:margin;mso-height-relative:margin" from="-24.3pt,10.2pt" to="106.95pt,10.2pt" o:gfxdata="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" strokecolor="black [3200]" strokeweight=".5pt">
                 <v:stroke joinstyle="miter"/>
@@ -3654,7 +3516,7 @@
               </wp:anchor>
             </w:drawing>
           </mc:Choice>
-          <mc:Fallback xmlns:cx1="http://schemas.microsoft.com/office/drawing/2015/9/8/chartex" xmlns:cx2="http://schemas.microsoft.com/office/drawing/2015/10/21/chartex" xmlns:cx3="http://schemas.microsoft.com/office/drawing/2016/5/9/chartex" xmlns:cx4="http://schemas.microsoft.com/office/drawing/2016/5/10/chartex" xmlns:cx5="http://schemas.microsoft.com/office/drawing/2016/5/11/chartex" xmlns:cx6="http://schemas.microsoft.com/office/drawing/2016/5/12/chartex" xmlns:cx7="http://schemas.microsoft.com/office/drawing/2016/5/13/chartex" xmlns:cx8="http://schemas.microsoft.com/office/drawing/2016/5/14/chartex" xmlns:aink="http://schemas.microsoft.com/office/drawing/2016/ink" xmlns:am3d="http://schemas.microsoft.com/office/drawing/2017/model3d" xmlns:w16cid="http://schemas.microsoft.com/office/word/2016/wordml/cid">
+          <mc:Fallback xmlns:w16cid="http://schemas.microsoft.com/office/word/2016/wordml/cid" xmlns:am3d="http://schemas.microsoft.com/office/drawing/2017/model3d" xmlns:aink="http://schemas.microsoft.com/office/drawing/2016/ink" xmlns:cx8="http://schemas.microsoft.com/office/drawing/2016/5/14/chartex" xmlns:cx7="http://schemas.microsoft.com/office/drawing/2016/5/13/chartex" xmlns:cx6="http://schemas.microsoft.com/office/drawing/2016/5/12/chartex" xmlns:cx5="http://schemas.microsoft.com/office/drawing/2016/5/11/chartex" xmlns:cx4="http://schemas.microsoft.com/office/drawing/2016/5/10/chartex" xmlns:cx3="http://schemas.microsoft.com/office/drawing/2016/5/9/chartex" xmlns:cx2="http://schemas.microsoft.com/office/drawing/2015/10/21/chartex" xmlns:cx1="http://schemas.microsoft.com/office/drawing/2015/9/8/chartex">
             <w:pict>
               <v:line w14:anchorId="7CFBEF5D" id="Conector recto 19" o:spid="_x0000_s1026" style="position:absolute;flip:y;z-index:251692032;visibility:visible;mso-wrap-style:square;mso-width-percent:0;mso-height-percent:0;mso-wrap-distance-left:9pt;mso-wrap-distance-top:0;mso-wrap-distance-right:9pt;mso-wrap-distance-bottom:0;mso-position-horizontal:absolute;mso-position-horizontal-relative:margin;mso-position-vertical:absolute;mso-position-vertical-relative:text;mso-width-percent:0;mso-height-percent:0;mso-width-relative:margin;mso-height-relative:margin" from="105.75pt,10.45pt" to="106.5pt,25.45pt" o:gfxdata="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" strokecolor="black [3200]" strokeweight=".5pt">
                 <v:stroke joinstyle="miter"/>
@@ -3879,7 +3741,7 @@
               </wp:anchor>
             </w:drawing>
           </mc:Choice>
-          <mc:Fallback xmlns:cx1="http://schemas.microsoft.com/office/drawing/2015/9/8/chartex" xmlns:cx2="http://schemas.microsoft.com/office/drawing/2015/10/21/chartex" xmlns:cx3="http://schemas.microsoft.com/office/drawing/2016/5/9/chartex" xmlns:cx4="http://schemas.microsoft.com/office/drawing/2016/5/10/chartex" xmlns:cx5="http://schemas.microsoft.com/office/drawing/2016/5/11/chartex" xmlns:cx6="http://schemas.microsoft.com/office/drawing/2016/5/12/chartex" xmlns:cx7="http://schemas.microsoft.com/office/drawing/2016/5/13/chartex" xmlns:cx8="http://schemas.microsoft.com/office/drawing/2016/5/14/chartex" xmlns:aink="http://schemas.microsoft.com/office/drawing/2016/ink" xmlns:am3d="http://schemas.microsoft.com/office/drawing/2017/model3d" xmlns:w16cid="http://schemas.microsoft.com/office/word/2016/wordml/cid">
+          <mc:Fallback xmlns:w16cid="http://schemas.microsoft.com/office/word/2016/wordml/cid" xmlns:am3d="http://schemas.microsoft.com/office/drawing/2017/model3d" xmlns:aink="http://schemas.microsoft.com/office/drawing/2016/ink" xmlns:cx8="http://schemas.microsoft.com/office/drawing/2016/5/14/chartex" xmlns:cx7="http://schemas.microsoft.com/office/drawing/2016/5/13/chartex" xmlns:cx6="http://schemas.microsoft.com/office/drawing/2016/5/12/chartex" xmlns:cx5="http://schemas.microsoft.com/office/drawing/2016/5/11/chartex" xmlns:cx4="http://schemas.microsoft.com/office/drawing/2016/5/10/chartex" xmlns:cx3="http://schemas.microsoft.com/office/drawing/2016/5/9/chartex" xmlns:cx2="http://schemas.microsoft.com/office/drawing/2015/10/21/chartex" xmlns:cx1="http://schemas.microsoft.com/office/drawing/2015/9/8/chartex">
             <w:pict>
               <v:line w14:anchorId="331DCE3B" id="Conector recto 29" o:spid="_x0000_s1026" style="position:absolute;flip:y;z-index:251712512;visibility:visible;mso-wrap-style:square;mso-width-percent:0;mso-height-percent:0;mso-wrap-distance-left:9pt;mso-wrap-distance-top:0;mso-wrap-distance-right:9pt;mso-wrap-distance-bottom:0;mso-position-horizontal:absolute;mso-position-horizontal-relative:margin;mso-position-vertical:absolute;mso-position-vertical-relative:text;mso-width-percent:0;mso-height-percent:0;mso-width-relative:margin;mso-height-relative:margin" from="91.5pt,10.45pt" to="92.25pt,25.45pt" o:gfxdata="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" strokecolor="black [3200]" strokeweight=".5pt">
                 <v:stroke joinstyle="miter"/>
@@ -3959,7 +3821,7 @@
               </wp:anchor>
             </w:drawing>
           </mc:Choice>
-          <mc:Fallback xmlns:cx1="http://schemas.microsoft.com/office/drawing/2015/9/8/chartex" xmlns:cx2="http://schemas.microsoft.com/office/drawing/2015/10/21/chartex" xmlns:cx3="http://schemas.microsoft.com/office/drawing/2016/5/9/chartex" xmlns:cx4="http://schemas.microsoft.com/office/drawing/2016/5/10/chartex" xmlns:cx5="http://schemas.microsoft.com/office/drawing/2016/5/11/chartex" xmlns:cx6="http://schemas.microsoft.com/office/drawing/2016/5/12/chartex" xmlns:cx7="http://schemas.microsoft.com/office/drawing/2016/5/13/chartex" xmlns:cx8="http://schemas.microsoft.com/office/drawing/2016/5/14/chartex" xmlns:aink="http://schemas.microsoft.com/office/drawing/2016/ink" xmlns:am3d="http://schemas.microsoft.com/office/drawing/2017/model3d" xmlns:w16cid="http://schemas.microsoft.com/office/word/2016/wordml/cid">
+          <mc:Fallback xmlns:w16cid="http://schemas.microsoft.com/office/word/2016/wordml/cid" xmlns:am3d="http://schemas.microsoft.com/office/drawing/2017/model3d" xmlns:aink="http://schemas.microsoft.com/office/drawing/2016/ink" xmlns:cx8="http://schemas.microsoft.com/office/drawing/2016/5/14/chartex" xmlns:cx7="http://schemas.microsoft.com/office/drawing/2016/5/13/chartex" xmlns:cx6="http://schemas.microsoft.com/office/drawing/2016/5/12/chartex" xmlns:cx5="http://schemas.microsoft.com/office/drawing/2016/5/11/chartex" xmlns:cx4="http://schemas.microsoft.com/office/drawing/2016/5/10/chartex" xmlns:cx3="http://schemas.microsoft.com/office/drawing/2016/5/9/chartex" xmlns:cx2="http://schemas.microsoft.com/office/drawing/2015/10/21/chartex" xmlns:cx1="http://schemas.microsoft.com/office/drawing/2015/9/8/chartex">
             <w:pict>
               <v:line w14:anchorId="36E6B463" id="Conector recto 39" o:spid="_x0000_s1026" style="position:absolute;flip:x y;z-index:251730944;visibility:visible;mso-wrap-style:square;mso-width-percent:0;mso-height-percent:0;mso-wrap-distance-left:9pt;mso-wrap-distance-top:0;mso-wrap-distance-right:9pt;mso-wrap-distance-bottom:0;mso-position-horizontal:absolute;mso-position-horizontal-relative:text;mso-position-vertical:absolute;mso-position-vertical-relative:text;mso-width-percent:0;mso-height-percent:0;mso-width-relative:margin;mso-height-relative:margin" from="-58.05pt,24.65pt" to="58.95pt,26.15pt" o:gfxdata="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" strokecolor="#5b9bd5 [3204]" strokeweight=".5pt">
                 <v:stroke joinstyle="miter"/>
@@ -4075,7 +3937,7 @@
               </wp:anchor>
             </w:drawing>
           </mc:Choice>
-          <mc:Fallback xmlns:cx1="http://schemas.microsoft.com/office/drawing/2015/9/8/chartex" xmlns:cx2="http://schemas.microsoft.com/office/drawing/2015/10/21/chartex" xmlns:cx3="http://schemas.microsoft.com/office/drawing/2016/5/9/chartex" xmlns:cx4="http://schemas.microsoft.com/office/drawing/2016/5/10/chartex" xmlns:cx5="http://schemas.microsoft.com/office/drawing/2016/5/11/chartex" xmlns:cx6="http://schemas.microsoft.com/office/drawing/2016/5/12/chartex" xmlns:cx7="http://schemas.microsoft.com/office/drawing/2016/5/13/chartex" xmlns:cx8="http://schemas.microsoft.com/office/drawing/2016/5/14/chartex" xmlns:aink="http://schemas.microsoft.com/office/drawing/2016/ink" xmlns:am3d="http://schemas.microsoft.com/office/drawing/2017/model3d" xmlns:w16cid="http://schemas.microsoft.com/office/word/2016/wordml/cid">
+          <mc:Fallback xmlns:w16cid="http://schemas.microsoft.com/office/word/2016/wordml/cid" xmlns:am3d="http://schemas.microsoft.com/office/drawing/2017/model3d" xmlns:aink="http://schemas.microsoft.com/office/drawing/2016/ink" xmlns:cx8="http://schemas.microsoft.com/office/drawing/2016/5/14/chartex" xmlns:cx7="http://schemas.microsoft.com/office/drawing/2016/5/13/chartex" xmlns:cx6="http://schemas.microsoft.com/office/drawing/2016/5/12/chartex" xmlns:cx5="http://schemas.microsoft.com/office/drawing/2016/5/11/chartex" xmlns:cx4="http://schemas.microsoft.com/office/drawing/2016/5/10/chartex" xmlns:cx3="http://schemas.microsoft.com/office/drawing/2016/5/9/chartex" xmlns:cx2="http://schemas.microsoft.com/office/drawing/2015/10/21/chartex" xmlns:cx1="http://schemas.microsoft.com/office/drawing/2015/9/8/chartex">
             <w:pict>
               <v:line w14:anchorId="69F74818" id="Conector recto 38" o:spid="_x0000_s1026" style="position:absolute;flip:x;z-index:251728896;visibility:visible;mso-wrap-style:square;mso-width-percent:0;mso-height-percent:0;mso-wrap-distance-left:9pt;mso-wrap-distance-top:0;mso-wrap-distance-right:9pt;mso-wrap-distance-bottom:0;mso-position-horizontal:absolute;mso-position-horizontal-relative:margin;mso-position-vertical:absolute;mso-position-vertical-relative:text;mso-width-percent:0;mso-height-percent:0;mso-width-relative:margin;mso-height-relative:margin" from="55.95pt,.85pt" to="55.95pt,14.35pt" o:gfxdata="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" strokecolor="#5b9bd5 [3204]" strokeweight=".5pt">
                 <v:stroke joinstyle="miter"/>
@@ -4164,7 +4026,7 @@
               </wp:anchor>
             </w:drawing>
           </mc:Choice>
-          <mc:Fallback xmlns:cx1="http://schemas.microsoft.com/office/drawing/2015/9/8/chartex" xmlns:cx2="http://schemas.microsoft.com/office/drawing/2015/10/21/chartex" xmlns:cx3="http://schemas.microsoft.com/office/drawing/2016/5/9/chartex" xmlns:cx4="http://schemas.microsoft.com/office/drawing/2016/5/10/chartex" xmlns:cx5="http://schemas.microsoft.com/office/drawing/2016/5/11/chartex" xmlns:cx6="http://schemas.microsoft.com/office/drawing/2016/5/12/chartex" xmlns:cx7="http://schemas.microsoft.com/office/drawing/2016/5/13/chartex" xmlns:cx8="http://schemas.microsoft.com/office/drawing/2016/5/14/chartex" xmlns:aink="http://schemas.microsoft.com/office/drawing/2016/ink" xmlns:am3d="http://schemas.microsoft.com/office/drawing/2017/model3d" xmlns:w16cid="http://schemas.microsoft.com/office/word/2016/wordml/cid">
+          <mc:Fallback xmlns:w16cid="http://schemas.microsoft.com/office/word/2016/wordml/cid" xmlns:am3d="http://schemas.microsoft.com/office/drawing/2017/model3d" xmlns:aink="http://schemas.microsoft.com/office/drawing/2016/ink" xmlns:cx8="http://schemas.microsoft.com/office/drawing/2016/5/14/chartex" xmlns:cx7="http://schemas.microsoft.com/office/drawing/2016/5/13/chartex" xmlns:cx6="http://schemas.microsoft.com/office/drawing/2016/5/12/chartex" xmlns:cx5="http://schemas.microsoft.com/office/drawing/2016/5/11/chartex" xmlns:cx4="http://schemas.microsoft.com/office/drawing/2016/5/10/chartex" xmlns:cx3="http://schemas.microsoft.com/office/drawing/2016/5/9/chartex" xmlns:cx2="http://schemas.microsoft.com/office/drawing/2015/10/21/chartex" xmlns:cx1="http://schemas.microsoft.com/office/drawing/2015/9/8/chartex">
             <w:pict>
               <v:shapetype w14:anchorId="62E860C3" id="_x0000_t32" coordsize="21600,21600" o:spt="32" o:oned="t" path="m,l21600,21600e" filled="f">
                 <v:path arrowok="t" fillok="f" o:connecttype="none"/>
@@ -4209,25 +4071,7 @@
           <w:sz w:val="22"/>
           <w:szCs w:val="22"/>
         </w:rPr>
-        <w:t xml:space="preserve">, </w:t>
-      </w:r>
-      <w:bookmarkStart w:id="0" w:name="_GoBack"/>
-      <w:r>
-        <w:rPr>
-          <w:rFonts w:asciiTheme="minorHAnsi" w:hAnsiTheme="minorHAnsi" w:cstheme="minorHAnsi"/>
-          <w:sz w:val="22"/>
-          <w:szCs w:val="22"/>
-        </w:rPr>
-        <w:t>NIF</w:t>
-      </w:r>
-      <w:bookmarkEnd w:id="0"/>
-      <w:r>
-        <w:rPr>
-          <w:rFonts w:asciiTheme="minorHAnsi" w:hAnsiTheme="minorHAnsi" w:cstheme="minorHAnsi"/>
-          <w:sz w:val="22"/>
-          <w:szCs w:val="22"/>
-        </w:rPr>
-        <w:t>)</w:t>
+        <w:t>, NIF)</w:t>
       </w:r>
     </w:p>
     <w:p>
@@ -4357,7 +4201,7 @@
               </wp:anchor>
             </w:drawing>
           </mc:Choice>
-          <mc:Fallback xmlns:cx1="http://schemas.microsoft.com/office/drawing/2015/9/8/chartex" xmlns:cx2="http://schemas.microsoft.com/office/drawing/2015/10/21/chartex" xmlns:cx3="http://schemas.microsoft.com/office/drawing/2016/5/9/chartex" xmlns:cx4="http://schemas.microsoft.com/office/drawing/2016/5/10/chartex" xmlns:cx5="http://schemas.microsoft.com/office/drawing/2016/5/11/chartex" xmlns:cx6="http://schemas.microsoft.com/office/drawing/2016/5/12/chartex" xmlns:cx7="http://schemas.microsoft.com/office/drawing/2016/5/13/chartex" xmlns:cx8="http://schemas.microsoft.com/office/drawing/2016/5/14/chartex" xmlns:aink="http://schemas.microsoft.com/office/drawing/2016/ink" xmlns:am3d="http://schemas.microsoft.com/office/drawing/2017/model3d" xmlns:w16cid="http://schemas.microsoft.com/office/word/2016/wordml/cid">
+          <mc:Fallback xmlns:w16cid="http://schemas.microsoft.com/office/word/2016/wordml/cid" xmlns:am3d="http://schemas.microsoft.com/office/drawing/2017/model3d" xmlns:aink="http://schemas.microsoft.com/office/drawing/2016/ink" xmlns:cx8="http://schemas.microsoft.com/office/drawing/2016/5/14/chartex" xmlns:cx7="http://schemas.microsoft.com/office/drawing/2016/5/13/chartex" xmlns:cx6="http://schemas.microsoft.com/office/drawing/2016/5/12/chartex" xmlns:cx5="http://schemas.microsoft.com/office/drawing/2016/5/11/chartex" xmlns:cx4="http://schemas.microsoft.com/office/drawing/2016/5/10/chartex" xmlns:cx3="http://schemas.microsoft.com/office/drawing/2016/5/9/chartex" xmlns:cx2="http://schemas.microsoft.com/office/drawing/2015/10/21/chartex" xmlns:cx1="http://schemas.microsoft.com/office/drawing/2015/9/8/chartex">
             <w:pict>
               <v:line w14:anchorId="6152E449" id="Conector recto 46" o:spid="_x0000_s1026" style="position:absolute;flip:x;z-index:251739136;visibility:visible;mso-wrap-style:square;mso-width-percent:0;mso-height-percent:0;mso-wrap-distance-left:9pt;mso-wrap-distance-top:0;mso-wrap-distance-right:9pt;mso-wrap-distance-bottom:0;mso-position-horizontal:absolute;mso-position-horizontal-relative:text;mso-position-vertical:absolute;mso-position-vertical-relative:text;mso-width-percent:0;mso-height-percent:0;mso-width-relative:margin;mso-height-relative:margin" from="61.95pt,13.85pt" to="448.2pt,13.85pt" o:gfxdata="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" strokecolor="black [3200]" strokeweight=".5pt">
                 <v:stroke joinstyle="miter"/>
@@ -4428,7 +4272,7 @@
               </wp:anchor>
             </w:drawing>
           </mc:Choice>
-          <mc:Fallback xmlns:cx1="http://schemas.microsoft.com/office/drawing/2015/9/8/chartex" xmlns:cx2="http://schemas.microsoft.com/office/drawing/2015/10/21/chartex" xmlns:cx3="http://schemas.microsoft.com/office/drawing/2016/5/9/chartex" xmlns:cx4="http://schemas.microsoft.com/office/drawing/2016/5/10/chartex" xmlns:cx5="http://schemas.microsoft.com/office/drawing/2016/5/11/chartex" xmlns:cx6="http://schemas.microsoft.com/office/drawing/2016/5/12/chartex" xmlns:cx7="http://schemas.microsoft.com/office/drawing/2016/5/13/chartex" xmlns:cx8="http://schemas.microsoft.com/office/drawing/2016/5/14/chartex" xmlns:aink="http://schemas.microsoft.com/office/drawing/2016/ink" xmlns:am3d="http://schemas.microsoft.com/office/drawing/2017/model3d" xmlns:w16cid="http://schemas.microsoft.com/office/word/2016/wordml/cid">
+          <mc:Fallback xmlns:w16cid="http://schemas.microsoft.com/office/word/2016/wordml/cid" xmlns:am3d="http://schemas.microsoft.com/office/drawing/2017/model3d" xmlns:aink="http://schemas.microsoft.com/office/drawing/2016/ink" xmlns:cx8="http://schemas.microsoft.com/office/drawing/2016/5/14/chartex" xmlns:cx7="http://schemas.microsoft.com/office/drawing/2016/5/13/chartex" xmlns:cx6="http://schemas.microsoft.com/office/drawing/2016/5/12/chartex" xmlns:cx5="http://schemas.microsoft.com/office/drawing/2016/5/11/chartex" xmlns:cx4="http://schemas.microsoft.com/office/drawing/2016/5/10/chartex" xmlns:cx3="http://schemas.microsoft.com/office/drawing/2016/5/9/chartex" xmlns:cx2="http://schemas.microsoft.com/office/drawing/2015/10/21/chartex" xmlns:cx1="http://schemas.microsoft.com/office/drawing/2015/9/8/chartex">
             <w:pict>
               <v:line w14:anchorId="74D2659E" id="Conector recto 43" o:spid="_x0000_s1026" style="position:absolute;flip:x y;z-index:251737088;visibility:visible;mso-wrap-style:square;mso-width-percent:0;mso-height-percent:0;mso-wrap-distance-left:9pt;mso-wrap-distance-top:0;mso-wrap-distance-right:9pt;mso-wrap-distance-bottom:0;mso-position-horizontal:absolute;mso-position-horizontal-relative:margin;mso-position-vertical:absolute;mso-position-vertical-relative:text;mso-width-percent:0;mso-height-percent:0;mso-width-relative:margin;mso-height-relative:margin" from="60.45pt,13.85pt" to="60.45pt,24.35pt" o:gfxdata="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" strokecolor="black [3200]" strokeweight=".5pt">
                 <v:stroke joinstyle="miter"/>
@@ -4579,7 +4423,7 @@
               </wp:anchor>
             </w:drawing>
           </mc:Choice>
-          <mc:Fallback xmlns:cx1="http://schemas.microsoft.com/office/drawing/2015/9/8/chartex" xmlns:cx2="http://schemas.microsoft.com/office/drawing/2015/10/21/chartex" xmlns:cx3="http://schemas.microsoft.com/office/drawing/2016/5/9/chartex" xmlns:cx4="http://schemas.microsoft.com/office/drawing/2016/5/10/chartex" xmlns:cx5="http://schemas.microsoft.com/office/drawing/2016/5/11/chartex" xmlns:cx6="http://schemas.microsoft.com/office/drawing/2016/5/12/chartex" xmlns:cx7="http://schemas.microsoft.com/office/drawing/2016/5/13/chartex" xmlns:cx8="http://schemas.microsoft.com/office/drawing/2016/5/14/chartex" xmlns:aink="http://schemas.microsoft.com/office/drawing/2016/ink" xmlns:am3d="http://schemas.microsoft.com/office/drawing/2017/model3d" xmlns:w16cid="http://schemas.microsoft.com/office/word/2016/wordml/cid">
+          <mc:Fallback xmlns:w16cid="http://schemas.microsoft.com/office/word/2016/wordml/cid" xmlns:am3d="http://schemas.microsoft.com/office/drawing/2017/model3d" xmlns:aink="http://schemas.microsoft.com/office/drawing/2016/ink" xmlns:cx8="http://schemas.microsoft.com/office/drawing/2016/5/14/chartex" xmlns:cx7="http://schemas.microsoft.com/office/drawing/2016/5/13/chartex" xmlns:cx6="http://schemas.microsoft.com/office/drawing/2016/5/12/chartex" xmlns:cx5="http://schemas.microsoft.com/office/drawing/2016/5/11/chartex" xmlns:cx4="http://schemas.microsoft.com/office/drawing/2016/5/10/chartex" xmlns:cx3="http://schemas.microsoft.com/office/drawing/2016/5/9/chartex" xmlns:cx2="http://schemas.microsoft.com/office/drawing/2015/10/21/chartex" xmlns:cx1="http://schemas.microsoft.com/office/drawing/2015/9/8/chartex">
             <w:pict>
               <v:line w14:anchorId="1D85D6AD" id="Conector recto 51" o:spid="_x0000_s1026" style="position:absolute;flip:x;z-index:251749376;visibility:visible;mso-wrap-style:square;mso-width-percent:0;mso-height-percent:0;mso-wrap-distance-left:9pt;mso-wrap-distance-top:0;mso-wrap-distance-right:9pt;mso-wrap-distance-bottom:0;mso-position-horizontal:absolute;mso-position-horizontal-relative:text;mso-position-vertical:absolute;mso-position-vertical-relative:text;mso-width-percent:0;mso-height-percent:0;mso-width-relative:margin;mso-height-relative:margin" from="124.15pt,20.05pt" to="463.15pt,21.55pt" o:gfxdata="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" strokecolor="black [3200]" strokeweight=".5pt">
                 <v:stroke joinstyle="miter"/>
@@ -4686,7 +4530,7 @@
               </wp:anchor>
             </w:drawing>
           </mc:Choice>
-          <mc:Fallback xmlns:cx1="http://schemas.microsoft.com/office/drawing/2015/9/8/chartex" xmlns:cx2="http://schemas.microsoft.com/office/drawing/2015/10/21/chartex" xmlns:cx3="http://schemas.microsoft.com/office/drawing/2016/5/9/chartex" xmlns:cx4="http://schemas.microsoft.com/office/drawing/2016/5/10/chartex" xmlns:cx5="http://schemas.microsoft.com/office/drawing/2016/5/11/chartex" xmlns:cx6="http://schemas.microsoft.com/office/drawing/2016/5/12/chartex" xmlns:cx7="http://schemas.microsoft.com/office/drawing/2016/5/13/chartex" xmlns:cx8="http://schemas.microsoft.com/office/drawing/2016/5/14/chartex" xmlns:aink="http://schemas.microsoft.com/office/drawing/2016/ink" xmlns:am3d="http://schemas.microsoft.com/office/drawing/2017/model3d" xmlns:w16cid="http://schemas.microsoft.com/office/word/2016/wordml/cid">
+          <mc:Fallback xmlns:w16cid="http://schemas.microsoft.com/office/word/2016/wordml/cid" xmlns:am3d="http://schemas.microsoft.com/office/drawing/2017/model3d" xmlns:aink="http://schemas.microsoft.com/office/drawing/2016/ink" xmlns:cx8="http://schemas.microsoft.com/office/drawing/2016/5/14/chartex" xmlns:cx7="http://schemas.microsoft.com/office/drawing/2016/5/13/chartex" xmlns:cx6="http://schemas.microsoft.com/office/drawing/2016/5/12/chartex" xmlns:cx5="http://schemas.microsoft.com/office/drawing/2016/5/11/chartex" xmlns:cx4="http://schemas.microsoft.com/office/drawing/2016/5/10/chartex" xmlns:cx3="http://schemas.microsoft.com/office/drawing/2016/5/9/chartex" xmlns:cx2="http://schemas.microsoft.com/office/drawing/2015/10/21/chartex" xmlns:cx1="http://schemas.microsoft.com/office/drawing/2015/9/8/chartex">
             <w:pict>
               <v:shape w14:anchorId="21DFE80F" id="Conector recto de flecha 45" o:spid="_x0000_s1026" type="#_x0000_t32" style="position:absolute;margin-left:-50.6pt;margin-top:12.4pt;width:153pt;height:13.15pt;flip:y;z-index:251801600;visibility:visible;mso-wrap-style:square;mso-width-percent:0;mso-height-percent:0;mso-wrap-distance-left:9pt;mso-wrap-distance-top:0;mso-wrap-distance-right:9pt;mso-wrap-distance-bottom:0;mso-position-horizontal:absolute;mso-position-horizontal-relative:margin;mso-position-vertical:absolute;mso-position-vertical-relative:text;mso-width-percent:0;mso-height-percent:0;mso-width-relative:margin;mso-height-relative:margin" o:gfxdata="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" strokecolor="#5b9bd5 [3204]" strokeweight=".5pt">
                 <v:stroke endarrow="block" joinstyle="miter"/>
@@ -4758,7 +4602,7 @@
               </wp:anchor>
             </w:drawing>
           </mc:Choice>
-          <mc:Fallback xmlns:cx1="http://schemas.microsoft.com/office/drawing/2015/9/8/chartex" xmlns:cx2="http://schemas.microsoft.com/office/drawing/2015/10/21/chartex" xmlns:cx3="http://schemas.microsoft.com/office/drawing/2016/5/9/chartex" xmlns:cx4="http://schemas.microsoft.com/office/drawing/2016/5/10/chartex" xmlns:cx5="http://schemas.microsoft.com/office/drawing/2016/5/11/chartex" xmlns:cx6="http://schemas.microsoft.com/office/drawing/2016/5/12/chartex" xmlns:cx7="http://schemas.microsoft.com/office/drawing/2016/5/13/chartex" xmlns:cx8="http://schemas.microsoft.com/office/drawing/2016/5/14/chartex" xmlns:aink="http://schemas.microsoft.com/office/drawing/2016/ink" xmlns:am3d="http://schemas.microsoft.com/office/drawing/2017/model3d" xmlns:w16cid="http://schemas.microsoft.com/office/word/2016/wordml/cid">
+          <mc:Fallback xmlns:w16cid="http://schemas.microsoft.com/office/word/2016/wordml/cid" xmlns:am3d="http://schemas.microsoft.com/office/drawing/2017/model3d" xmlns:aink="http://schemas.microsoft.com/office/drawing/2016/ink" xmlns:cx8="http://schemas.microsoft.com/office/drawing/2016/5/14/chartex" xmlns:cx7="http://schemas.microsoft.com/office/drawing/2016/5/13/chartex" xmlns:cx6="http://schemas.microsoft.com/office/drawing/2016/5/12/chartex" xmlns:cx5="http://schemas.microsoft.com/office/drawing/2016/5/11/chartex" xmlns:cx4="http://schemas.microsoft.com/office/drawing/2016/5/10/chartex" xmlns:cx3="http://schemas.microsoft.com/office/drawing/2016/5/9/chartex" xmlns:cx2="http://schemas.microsoft.com/office/drawing/2015/10/21/chartex" xmlns:cx1="http://schemas.microsoft.com/office/drawing/2015/9/8/chartex">
             <w:pict>
               <v:line w14:anchorId="2ECEFA8D" id="Conector recto 44" o:spid="_x0000_s1026" style="position:absolute;flip:x;z-index:251799552;visibility:visible;mso-wrap-style:square;mso-width-percent:0;mso-height-percent:0;mso-wrap-distance-left:9pt;mso-wrap-distance-top:0;mso-wrap-distance-right:9pt;mso-wrap-distance-bottom:0;mso-position-horizontal:absolute;mso-position-horizontal-relative:margin;mso-position-vertical:absolute;mso-position-vertical-relative:text;mso-width-percent:0;mso-height-percent:0;mso-width-relative:margin;mso-height-relative:margin" from="-54.35pt,23.05pt" to="-51.2pt,155.75pt" o:gfxdata="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" strokecolor="#5b9bd5 [3204]" strokeweight=".5pt">
                 <v:stroke joinstyle="miter"/>
@@ -4834,7 +4678,7 @@
               </wp:anchor>
             </w:drawing>
           </mc:Choice>
-          <mc:Fallback xmlns:cx1="http://schemas.microsoft.com/office/drawing/2015/9/8/chartex" xmlns:cx2="http://schemas.microsoft.com/office/drawing/2015/10/21/chartex" xmlns:cx3="http://schemas.microsoft.com/office/drawing/2016/5/9/chartex" xmlns:cx4="http://schemas.microsoft.com/office/drawing/2016/5/10/chartex" xmlns:cx5="http://schemas.microsoft.com/office/drawing/2016/5/11/chartex" xmlns:cx6="http://schemas.microsoft.com/office/drawing/2016/5/12/chartex" xmlns:cx7="http://schemas.microsoft.com/office/drawing/2016/5/13/chartex" xmlns:cx8="http://schemas.microsoft.com/office/drawing/2016/5/14/chartex" xmlns:aink="http://schemas.microsoft.com/office/drawing/2016/ink" xmlns:am3d="http://schemas.microsoft.com/office/drawing/2017/model3d" xmlns:w16cid="http://schemas.microsoft.com/office/word/2016/wordml/cid">
+          <mc:Fallback xmlns:w16cid="http://schemas.microsoft.com/office/word/2016/wordml/cid" xmlns:am3d="http://schemas.microsoft.com/office/drawing/2017/model3d" xmlns:aink="http://schemas.microsoft.com/office/drawing/2016/ink" xmlns:cx8="http://schemas.microsoft.com/office/drawing/2016/5/14/chartex" xmlns:cx7="http://schemas.microsoft.com/office/drawing/2016/5/13/chartex" xmlns:cx6="http://schemas.microsoft.com/office/drawing/2016/5/12/chartex" xmlns:cx5="http://schemas.microsoft.com/office/drawing/2016/5/11/chartex" xmlns:cx4="http://schemas.microsoft.com/office/drawing/2016/5/10/chartex" xmlns:cx3="http://schemas.microsoft.com/office/drawing/2016/5/9/chartex" xmlns:cx2="http://schemas.microsoft.com/office/drawing/2015/10/21/chartex" xmlns:cx1="http://schemas.microsoft.com/office/drawing/2015/9/8/chartex">
             <w:pict>
               <v:shape w14:anchorId="57905554" id="Conector recto de flecha 55" o:spid="_x0000_s1026" type="#_x0000_t32" style="position:absolute;margin-left:83.7pt;margin-top:13.75pt;width:89.25pt;height:11.25pt;flip:x;z-index:251756544;visibility:visible;mso-wrap-style:square;mso-width-percent:0;mso-height-percent:0;mso-wrap-distance-left:9pt;mso-wrap-distance-top:0;mso-wrap-distance-right:9pt;mso-wrap-distance-bottom:0;mso-position-horizontal:absolute;mso-position-horizontal-relative:text;mso-position-vertical:absolute;mso-position-vertical-relative:text;mso-width-percent:0;mso-height-percent:0;mso-width-relative:margin;mso-height-relative:margin" o:gfxdata="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" strokecolor="black [3200]" strokeweight=".5pt">
                 <v:stroke endarrow="block" joinstyle="miter"/>
@@ -5019,7 +4863,7 @@
               </wp:anchor>
             </w:drawing>
           </mc:Choice>
-          <mc:Fallback xmlns:cx1="http://schemas.microsoft.com/office/drawing/2015/9/8/chartex" xmlns:cx2="http://schemas.microsoft.com/office/drawing/2015/10/21/chartex" xmlns:cx3="http://schemas.microsoft.com/office/drawing/2016/5/9/chartex" xmlns:cx4="http://schemas.microsoft.com/office/drawing/2016/5/10/chartex" xmlns:cx5="http://schemas.microsoft.com/office/drawing/2016/5/11/chartex" xmlns:cx6="http://schemas.microsoft.com/office/drawing/2016/5/12/chartex" xmlns:cx7="http://schemas.microsoft.com/office/drawing/2016/5/13/chartex" xmlns:cx8="http://schemas.microsoft.com/office/drawing/2016/5/14/chartex" xmlns:aink="http://schemas.microsoft.com/office/drawing/2016/ink" xmlns:am3d="http://schemas.microsoft.com/office/drawing/2017/model3d" xmlns:w16cid="http://schemas.microsoft.com/office/word/2016/wordml/cid">
+          <mc:Fallback xmlns:w16cid="http://schemas.microsoft.com/office/word/2016/wordml/cid" xmlns:am3d="http://schemas.microsoft.com/office/drawing/2017/model3d" xmlns:aink="http://schemas.microsoft.com/office/drawing/2016/ink" xmlns:cx8="http://schemas.microsoft.com/office/drawing/2016/5/14/chartex" xmlns:cx7="http://schemas.microsoft.com/office/drawing/2016/5/13/chartex" xmlns:cx6="http://schemas.microsoft.com/office/drawing/2016/5/12/chartex" xmlns:cx5="http://schemas.microsoft.com/office/drawing/2016/5/11/chartex" xmlns:cx4="http://schemas.microsoft.com/office/drawing/2016/5/10/chartex" xmlns:cx3="http://schemas.microsoft.com/office/drawing/2016/5/9/chartex" xmlns:cx2="http://schemas.microsoft.com/office/drawing/2015/10/21/chartex" xmlns:cx1="http://schemas.microsoft.com/office/drawing/2015/9/8/chartex">
             <w:pict>
               <v:line w14:anchorId="59A631CE" id="Conector recto 56" o:spid="_x0000_s1026" style="position:absolute;flip:y;z-index:251758592;visibility:visible;mso-wrap-style:square;mso-width-percent:0;mso-height-percent:0;mso-wrap-distance-left:9pt;mso-wrap-distance-top:0;mso-wrap-distance-right:9pt;mso-wrap-distance-bottom:0;mso-position-horizontal:absolute;mso-position-horizontal-relative:margin;mso-position-vertical:absolute;mso-position-vertical-relative:text;mso-width-percent:0;mso-height-percent:0;mso-width-relative:margin;mso-height-relative:margin" from="97.2pt,16.75pt" to="97.2pt,25pt" o:gfxdata="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" strokecolor="black [3200]" strokeweight=".5pt">
                 <v:stroke joinstyle="miter"/>
@@ -5373,7 +5217,7 @@
         <w:rPr>
           <w:rFonts w:cstheme="minorHAnsi"/>
           <w:noProof/>
-          <w:lang w:eastAsia="es-ES"/>
+          <w:lang w:eastAsia="es-ES" w:bidi="ar-SA"/>
         </w:rPr>
         <mc:AlternateContent>
           <mc:Choice Requires="wps">
@@ -5579,7 +5423,7 @@
         <w:rPr>
           <w:rFonts w:cstheme="minorHAnsi"/>
           <w:noProof/>
-          <w:lang w:eastAsia="es-ES"/>
+          <w:lang w:eastAsia="es-ES" w:bidi="ar-SA"/>
         </w:rPr>
         <mc:AlternateContent>
           <mc:Choice Requires="wps">
@@ -5714,7 +5558,7 @@
               </wp:anchor>
             </w:drawing>
           </mc:Choice>
-          <mc:Fallback xmlns:cx1="http://schemas.microsoft.com/office/drawing/2015/9/8/chartex" xmlns:cx2="http://schemas.microsoft.com/office/drawing/2015/10/21/chartex" xmlns:cx3="http://schemas.microsoft.com/office/drawing/2016/5/9/chartex" xmlns:cx4="http://schemas.microsoft.com/office/drawing/2016/5/10/chartex" xmlns:cx5="http://schemas.microsoft.com/office/drawing/2016/5/11/chartex" xmlns:cx6="http://schemas.microsoft.com/office/drawing/2016/5/12/chartex" xmlns:cx7="http://schemas.microsoft.com/office/drawing/2016/5/13/chartex" xmlns:cx8="http://schemas.microsoft.com/office/drawing/2016/5/14/chartex" xmlns:aink="http://schemas.microsoft.com/office/drawing/2016/ink" xmlns:am3d="http://schemas.microsoft.com/office/drawing/2017/model3d" xmlns:w16cid="http://schemas.microsoft.com/office/word/2016/wordml/cid">
+          <mc:Fallback xmlns:w16cid="http://schemas.microsoft.com/office/word/2016/wordml/cid" xmlns:am3d="http://schemas.microsoft.com/office/drawing/2017/model3d" xmlns:aink="http://schemas.microsoft.com/office/drawing/2016/ink" xmlns:cx8="http://schemas.microsoft.com/office/drawing/2016/5/14/chartex" xmlns:cx7="http://schemas.microsoft.com/office/drawing/2016/5/13/chartex" xmlns:cx6="http://schemas.microsoft.com/office/drawing/2016/5/12/chartex" xmlns:cx5="http://schemas.microsoft.com/office/drawing/2016/5/11/chartex" xmlns:cx4="http://schemas.microsoft.com/office/drawing/2016/5/10/chartex" xmlns:cx3="http://schemas.microsoft.com/office/drawing/2016/5/9/chartex" xmlns:cx2="http://schemas.microsoft.com/office/drawing/2015/10/21/chartex" xmlns:cx1="http://schemas.microsoft.com/office/drawing/2015/9/8/chartex">
             <w:pict>
               <v:shape w14:anchorId="0A67E437" id="Conector recto de flecha 75" o:spid="_x0000_s1026" type="#_x0000_t32" style="position:absolute;margin-left:387.1pt;margin-top:4.8pt;width:7.6pt;height:22.6pt;flip:x y;z-index:251795456;visibility:visible;mso-wrap-style:square;mso-width-percent:0;mso-height-percent:0;mso-wrap-distance-left:9pt;mso-wrap-distance-top:0;mso-wrap-distance-right:9pt;mso-wrap-distance-bottom:0;mso-position-horizontal:absolute;mso-position-horizontal-relative:margin;mso-position-vertical:absolute;mso-position-vertical-relative:text;mso-width-percent:0;mso-height-percent:0;mso-width-relative:margin;mso-height-relative:margin" o:gfxdata="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" strokecolor="#5b9bd5 [3204]" strokeweight=".5pt">
                 <v:stroke endarrow="block" joinstyle="miter"/>
@@ -5788,7 +5632,7 @@
               </wp:anchor>
             </w:drawing>
           </mc:Choice>
-          <mc:Fallback xmlns:cx1="http://schemas.microsoft.com/office/drawing/2015/9/8/chartex" xmlns:cx2="http://schemas.microsoft.com/office/drawing/2015/10/21/chartex" xmlns:cx3="http://schemas.microsoft.com/office/drawing/2016/5/9/chartex" xmlns:cx4="http://schemas.microsoft.com/office/drawing/2016/5/10/chartex" xmlns:cx5="http://schemas.microsoft.com/office/drawing/2016/5/11/chartex" xmlns:cx6="http://schemas.microsoft.com/office/drawing/2016/5/12/chartex" xmlns:cx7="http://schemas.microsoft.com/office/drawing/2016/5/13/chartex" xmlns:cx8="http://schemas.microsoft.com/office/drawing/2016/5/14/chartex" xmlns:aink="http://schemas.microsoft.com/office/drawing/2016/ink" xmlns:am3d="http://schemas.microsoft.com/office/drawing/2017/model3d" xmlns:w16cid="http://schemas.microsoft.com/office/word/2016/wordml/cid">
+          <mc:Fallback xmlns:w16cid="http://schemas.microsoft.com/office/word/2016/wordml/cid" xmlns:am3d="http://schemas.microsoft.com/office/drawing/2017/model3d" xmlns:aink="http://schemas.microsoft.com/office/drawing/2016/ink" xmlns:cx8="http://schemas.microsoft.com/office/drawing/2016/5/14/chartex" xmlns:cx7="http://schemas.microsoft.com/office/drawing/2016/5/13/chartex" xmlns:cx6="http://schemas.microsoft.com/office/drawing/2016/5/12/chartex" xmlns:cx5="http://schemas.microsoft.com/office/drawing/2016/5/11/chartex" xmlns:cx4="http://schemas.microsoft.com/office/drawing/2016/5/10/chartex" xmlns:cx3="http://schemas.microsoft.com/office/drawing/2016/5/9/chartex" xmlns:cx2="http://schemas.microsoft.com/office/drawing/2015/10/21/chartex" xmlns:cx1="http://schemas.microsoft.com/office/drawing/2015/9/8/chartex">
             <w:pict>
               <v:line w14:anchorId="6590E877" id="Conector recto 65" o:spid="_x0000_s1026" style="position:absolute;flip:x;z-index:251777024;visibility:visible;mso-wrap-style:square;mso-width-percent:0;mso-height-percent:0;mso-wrap-distance-left:9pt;mso-wrap-distance-top:0;mso-wrap-distance-right:9pt;mso-wrap-distance-bottom:0;mso-position-horizontal:absolute;mso-position-horizontal-relative:text;mso-position-vertical:absolute;mso-position-vertical-relative:text;mso-width-percent:0;mso-height-percent:0;mso-width-relative:margin;mso-height-relative:margin" from="202.1pt,.65pt" to="406.4pt,.65pt" o:gfxdata="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" strokecolor="#5b9bd5 [3204]" strokeweight=".5pt">
                 <v:stroke joinstyle="miter"/>
@@ -5861,7 +5705,7 @@
               </wp:anchor>
             </w:drawing>
           </mc:Choice>
-          <mc:Fallback xmlns:cx1="http://schemas.microsoft.com/office/drawing/2015/9/8/chartex" xmlns:cx2="http://schemas.microsoft.com/office/drawing/2015/10/21/chartex" xmlns:cx3="http://schemas.microsoft.com/office/drawing/2016/5/9/chartex" xmlns:cx4="http://schemas.microsoft.com/office/drawing/2016/5/10/chartex" xmlns:cx5="http://schemas.microsoft.com/office/drawing/2016/5/11/chartex" xmlns:cx6="http://schemas.microsoft.com/office/drawing/2016/5/12/chartex" xmlns:cx7="http://schemas.microsoft.com/office/drawing/2016/5/13/chartex" xmlns:cx8="http://schemas.microsoft.com/office/drawing/2016/5/14/chartex" xmlns:aink="http://schemas.microsoft.com/office/drawing/2016/ink" xmlns:am3d="http://schemas.microsoft.com/office/drawing/2017/model3d" xmlns:w16cid="http://schemas.microsoft.com/office/word/2016/wordml/cid">
+          <mc:Fallback xmlns:w16cid="http://schemas.microsoft.com/office/word/2016/wordml/cid" xmlns:am3d="http://schemas.microsoft.com/office/drawing/2017/model3d" xmlns:aink="http://schemas.microsoft.com/office/drawing/2016/ink" xmlns:cx8="http://schemas.microsoft.com/office/drawing/2016/5/14/chartex" xmlns:cx7="http://schemas.microsoft.com/office/drawing/2016/5/13/chartex" xmlns:cx6="http://schemas.microsoft.com/office/drawing/2016/5/12/chartex" xmlns:cx5="http://schemas.microsoft.com/office/drawing/2016/5/11/chartex" xmlns:cx4="http://schemas.microsoft.com/office/drawing/2016/5/10/chartex" xmlns:cx3="http://schemas.microsoft.com/office/drawing/2016/5/9/chartex" xmlns:cx2="http://schemas.microsoft.com/office/drawing/2015/10/21/chartex" xmlns:cx1="http://schemas.microsoft.com/office/drawing/2015/9/8/chartex">
             <w:pict>
               <v:line w14:anchorId="60D9DB81" id="Conector recto 64" o:spid="_x0000_s1026" style="position:absolute;flip:x y;z-index:251774976;visibility:visible;mso-wrap-style:square;mso-width-percent:0;mso-height-percent:0;mso-wrap-distance-left:9pt;mso-wrap-distance-top:0;mso-wrap-distance-right:9pt;mso-wrap-distance-bottom:0;mso-position-horizontal:absolute;mso-position-horizontal-relative:margin;mso-position-vertical:absolute;mso-position-vertical-relative:text;mso-width-percent:0;mso-height-percent:0;mso-width-relative:margin;mso-height-relative:margin" from="202.1pt,.65pt" to="202.1pt,13.2pt" o:gfxdata="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" strokecolor="#5b9bd5 [3204]" strokeweight=".5pt">
                 <v:stroke joinstyle="miter"/>
@@ -5939,7 +5783,7 @@
               </wp:anchor>
             </w:drawing>
           </mc:Choice>
-          <mc:Fallback xmlns:cx1="http://schemas.microsoft.com/office/drawing/2015/9/8/chartex" xmlns:cx2="http://schemas.microsoft.com/office/drawing/2015/10/21/chartex" xmlns:cx3="http://schemas.microsoft.com/office/drawing/2016/5/9/chartex" xmlns:cx4="http://schemas.microsoft.com/office/drawing/2016/5/10/chartex" xmlns:cx5="http://schemas.microsoft.com/office/drawing/2016/5/11/chartex" xmlns:cx6="http://schemas.microsoft.com/office/drawing/2016/5/12/chartex" xmlns:cx7="http://schemas.microsoft.com/office/drawing/2016/5/13/chartex" xmlns:cx8="http://schemas.microsoft.com/office/drawing/2016/5/14/chartex" xmlns:aink="http://schemas.microsoft.com/office/drawing/2016/ink" xmlns:am3d="http://schemas.microsoft.com/office/drawing/2017/model3d" xmlns:w16cid="http://schemas.microsoft.com/office/word/2016/wordml/cid">
+          <mc:Fallback xmlns:w16cid="http://schemas.microsoft.com/office/word/2016/wordml/cid" xmlns:am3d="http://schemas.microsoft.com/office/drawing/2017/model3d" xmlns:aink="http://schemas.microsoft.com/office/drawing/2016/ink" xmlns:cx8="http://schemas.microsoft.com/office/drawing/2016/5/14/chartex" xmlns:cx7="http://schemas.microsoft.com/office/drawing/2016/5/13/chartex" xmlns:cx6="http://schemas.microsoft.com/office/drawing/2016/5/12/chartex" xmlns:cx5="http://schemas.microsoft.com/office/drawing/2016/5/11/chartex" xmlns:cx4="http://schemas.microsoft.com/office/drawing/2016/5/10/chartex" xmlns:cx3="http://schemas.microsoft.com/office/drawing/2016/5/9/chartex" xmlns:cx2="http://schemas.microsoft.com/office/drawing/2015/10/21/chartex" xmlns:cx1="http://schemas.microsoft.com/office/drawing/2015/9/8/chartex">
             <w:pict>
               <v:shape w14:anchorId="2469A690" id="Conector recto de flecha 63" o:spid="_x0000_s1026" type="#_x0000_t32" style="position:absolute;margin-left:63.45pt;margin-top:.65pt;width:53.25pt;height:16.5pt;flip:x y;z-index:251772928;visibility:visible;mso-wrap-style:square;mso-width-percent:0;mso-height-percent:0;mso-wrap-distance-left:9pt;mso-wrap-distance-top:0;mso-wrap-distance-right:9pt;mso-wrap-distance-bottom:0;mso-position-horizontal:absolute;mso-position-horizontal-relative:text;mso-position-vertical:absolute;mso-position-vertical-relative:text;mso-width-percent:0;mso-height-percent:0;mso-width-relative:margin;mso-height-relative:margin" o:gfxdata="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" strokecolor="black [3200]" strokeweight=".5pt">
                 <v:stroke endarrow="block" joinstyle="miter"/>

</xml_diff>